<commit_message>
[Bouton edit] commentaire et nettoyage du code + upload CDC
</commit_message>
<xml_diff>
--- a/Rapport/CdC.docx
+++ b/Rapport/CdC.docx
@@ -4,29 +4,1138 @@
   <w:body>
     <w:p>
       <w:pPr>
-        <w:pStyle w:val="Heading21"/>
-        <w:rPr>
-          <w:u w:val="single"/>
-        </w:rPr>
-      </w:pPr>
-      <w:r>
-        <w:rPr>
-          <w:u w:val="single"/>
+        <w:pStyle w:val="Title"/>
+        <w:rPr>
+          <w:lang w:val="en-US"/>
+        </w:rPr>
+      </w:pPr>
+      <w:bookmarkStart w:id="0" w:name="_Toc348082734"/>
+      <w:r>
+        <w:rPr>
+          <w:lang w:val="en-US"/>
         </w:rPr>
         <w:t>Cahier des charges</w:t>
       </w:r>
-    </w:p>
+      <w:bookmarkEnd w:id="0"/>
+      <w:r>
+        <w:rPr>
+          <w:lang w:val="en-US"/>
+        </w:rPr>
+        <w:t xml:space="preserve"> </w:t>
+      </w:r>
+    </w:p>
+    <w:sdt>
+      <w:sdtPr>
+        <w:rPr>
+          <w:rFonts w:ascii="Calibri" w:eastAsia="WenQuanYi Micro Hei" w:hAnsi="Calibri" w:cs="Calibri"/>
+          <w:b w:val="0"/>
+          <w:bCs w:val="0"/>
+          <w:color w:val="auto"/>
+          <w:sz w:val="22"/>
+          <w:szCs w:val="22"/>
+          <w:lang w:val="fr-FR"/>
+        </w:rPr>
+        <w:id w:val="1723482420"/>
+        <w:docPartObj>
+          <w:docPartGallery w:val="Table of Contents"/>
+          <w:docPartUnique/>
+        </w:docPartObj>
+      </w:sdtPr>
+      <w:sdtContent>
+        <w:p>
+          <w:pPr>
+            <w:pStyle w:val="TOCHeading"/>
+          </w:pPr>
+          <w:proofErr w:type="spellStart"/>
+          <w:r>
+            <w:t>Sommaire</w:t>
+          </w:r>
+          <w:proofErr w:type="spellEnd"/>
+        </w:p>
+        <w:p>
+          <w:pPr>
+            <w:rPr>
+              <w:lang w:val="en-US"/>
+            </w:rPr>
+          </w:pPr>
+        </w:p>
+        <w:p>
+          <w:pPr>
+            <w:pStyle w:val="TOC1"/>
+            <w:tabs>
+              <w:tab w:val="left" w:pos="440"/>
+              <w:tab w:val="right" w:pos="9062"/>
+            </w:tabs>
+            <w:rPr>
+              <w:rFonts w:asciiTheme="minorHAnsi" w:eastAsiaTheme="minorEastAsia" w:hAnsiTheme="minorHAnsi" w:cstheme="minorBidi"/>
+              <w:noProof/>
+              <w:lang w:eastAsia="fr-FR"/>
+            </w:rPr>
+          </w:pPr>
+          <w:r>
+            <w:fldChar w:fldCharType="begin"/>
+          </w:r>
+          <w:r>
+            <w:instrText xml:space="preserve"> TOC \o "1-3" \h \z \u </w:instrText>
+          </w:r>
+          <w:r>
+            <w:fldChar w:fldCharType="separate"/>
+          </w:r>
+          <w:hyperlink w:anchor="_Toc348542707" w:history="1">
+            <w:r>
+              <w:rPr>
+                <w:rStyle w:val="Hyperlink"/>
+                <w:noProof/>
+              </w:rPr>
+              <w:t>1.</w:t>
+            </w:r>
+            <w:r>
+              <w:rPr>
+                <w:rFonts w:asciiTheme="minorHAnsi" w:eastAsiaTheme="minorEastAsia" w:hAnsiTheme="minorHAnsi" w:cstheme="minorBidi"/>
+                <w:noProof/>
+                <w:lang w:eastAsia="fr-FR"/>
+              </w:rPr>
+              <w:tab/>
+            </w:r>
+            <w:r>
+              <w:rPr>
+                <w:rStyle w:val="Hyperlink"/>
+                <w:noProof/>
+              </w:rPr>
+              <w:t>Résolution du bug « Save as »</w:t>
+            </w:r>
+            <w:r>
+              <w:rPr>
+                <w:noProof/>
+                <w:webHidden/>
+              </w:rPr>
+              <w:tab/>
+            </w:r>
+            <w:r>
+              <w:rPr>
+                <w:noProof/>
+                <w:webHidden/>
+              </w:rPr>
+              <w:fldChar w:fldCharType="begin"/>
+            </w:r>
+            <w:r>
+              <w:rPr>
+                <w:noProof/>
+                <w:webHidden/>
+              </w:rPr>
+              <w:instrText xml:space="preserve"> PAGEREF _Toc348542707 \h </w:instrText>
+            </w:r>
+            <w:r>
+              <w:rPr>
+                <w:noProof/>
+                <w:webHidden/>
+              </w:rPr>
+            </w:r>
+            <w:r>
+              <w:rPr>
+                <w:noProof/>
+                <w:webHidden/>
+              </w:rPr>
+              <w:fldChar w:fldCharType="separate"/>
+            </w:r>
+            <w:r>
+              <w:rPr>
+                <w:noProof/>
+                <w:webHidden/>
+              </w:rPr>
+              <w:t>2</w:t>
+            </w:r>
+            <w:r>
+              <w:rPr>
+                <w:noProof/>
+                <w:webHidden/>
+              </w:rPr>
+              <w:fldChar w:fldCharType="end"/>
+            </w:r>
+          </w:hyperlink>
+        </w:p>
+        <w:p>
+          <w:pPr>
+            <w:pStyle w:val="TOC1"/>
+            <w:tabs>
+              <w:tab w:val="left" w:pos="440"/>
+              <w:tab w:val="right" w:pos="9062"/>
+            </w:tabs>
+            <w:rPr>
+              <w:rFonts w:asciiTheme="minorHAnsi" w:eastAsiaTheme="minorEastAsia" w:hAnsiTheme="minorHAnsi" w:cstheme="minorBidi"/>
+              <w:noProof/>
+              <w:lang w:eastAsia="fr-FR"/>
+            </w:rPr>
+          </w:pPr>
+          <w:hyperlink w:anchor="_Toc348542708" w:history="1">
+            <w:r>
+              <w:rPr>
+                <w:rStyle w:val="Hyperlink"/>
+                <w:noProof/>
+              </w:rPr>
+              <w:t>2.</w:t>
+            </w:r>
+            <w:r>
+              <w:rPr>
+                <w:rFonts w:asciiTheme="minorHAnsi" w:eastAsiaTheme="minorEastAsia" w:hAnsiTheme="minorHAnsi" w:cstheme="minorBidi"/>
+                <w:noProof/>
+                <w:lang w:eastAsia="fr-FR"/>
+              </w:rPr>
+              <w:tab/>
+            </w:r>
+            <w:r>
+              <w:rPr>
+                <w:rStyle w:val="Hyperlink"/>
+                <w:noProof/>
+              </w:rPr>
+              <w:t>Résolution du bug de non-coïncidence entre flèche de frappe et de bond</w:t>
+            </w:r>
+            <w:r>
+              <w:rPr>
+                <w:noProof/>
+                <w:webHidden/>
+              </w:rPr>
+              <w:tab/>
+            </w:r>
+            <w:r>
+              <w:rPr>
+                <w:noProof/>
+                <w:webHidden/>
+              </w:rPr>
+              <w:fldChar w:fldCharType="begin"/>
+            </w:r>
+            <w:r>
+              <w:rPr>
+                <w:noProof/>
+                <w:webHidden/>
+              </w:rPr>
+              <w:instrText xml:space="preserve"> PAGEREF _Toc348542708 \h </w:instrText>
+            </w:r>
+            <w:r>
+              <w:rPr>
+                <w:noProof/>
+                <w:webHidden/>
+              </w:rPr>
+            </w:r>
+            <w:r>
+              <w:rPr>
+                <w:noProof/>
+                <w:webHidden/>
+              </w:rPr>
+              <w:fldChar w:fldCharType="separate"/>
+            </w:r>
+            <w:r>
+              <w:rPr>
+                <w:noProof/>
+                <w:webHidden/>
+              </w:rPr>
+              <w:t>3</w:t>
+            </w:r>
+            <w:r>
+              <w:rPr>
+                <w:noProof/>
+                <w:webHidden/>
+              </w:rPr>
+              <w:fldChar w:fldCharType="end"/>
+            </w:r>
+          </w:hyperlink>
+        </w:p>
+        <w:p>
+          <w:pPr>
+            <w:pStyle w:val="TOC1"/>
+            <w:tabs>
+              <w:tab w:val="left" w:pos="440"/>
+              <w:tab w:val="right" w:pos="9062"/>
+            </w:tabs>
+            <w:rPr>
+              <w:rFonts w:asciiTheme="minorHAnsi" w:eastAsiaTheme="minorEastAsia" w:hAnsiTheme="minorHAnsi" w:cstheme="minorBidi"/>
+              <w:noProof/>
+              <w:lang w:eastAsia="fr-FR"/>
+            </w:rPr>
+          </w:pPr>
+          <w:hyperlink w:anchor="_Toc348542709" w:history="1">
+            <w:r>
+              <w:rPr>
+                <w:rStyle w:val="Hyperlink"/>
+                <w:noProof/>
+              </w:rPr>
+              <w:t>3.</w:t>
+            </w:r>
+            <w:r>
+              <w:rPr>
+                <w:rFonts w:asciiTheme="minorHAnsi" w:eastAsiaTheme="minorEastAsia" w:hAnsiTheme="minorHAnsi" w:cstheme="minorBidi"/>
+                <w:noProof/>
+                <w:lang w:eastAsia="fr-FR"/>
+              </w:rPr>
+              <w:tab/>
+            </w:r>
+            <w:r>
+              <w:rPr>
+                <w:rStyle w:val="Hyperlink"/>
+                <w:noProof/>
+              </w:rPr>
+              <w:t>Problème d’optimisation</w:t>
+            </w:r>
+            <w:r>
+              <w:rPr>
+                <w:noProof/>
+                <w:webHidden/>
+              </w:rPr>
+              <w:tab/>
+            </w:r>
+            <w:r>
+              <w:rPr>
+                <w:noProof/>
+                <w:webHidden/>
+              </w:rPr>
+              <w:fldChar w:fldCharType="begin"/>
+            </w:r>
+            <w:r>
+              <w:rPr>
+                <w:noProof/>
+                <w:webHidden/>
+              </w:rPr>
+              <w:instrText xml:space="preserve"> PAGEREF _Toc348542709 \h </w:instrText>
+            </w:r>
+            <w:r>
+              <w:rPr>
+                <w:noProof/>
+                <w:webHidden/>
+              </w:rPr>
+            </w:r>
+            <w:r>
+              <w:rPr>
+                <w:noProof/>
+                <w:webHidden/>
+              </w:rPr>
+              <w:fldChar w:fldCharType="separate"/>
+            </w:r>
+            <w:r>
+              <w:rPr>
+                <w:noProof/>
+                <w:webHidden/>
+              </w:rPr>
+              <w:t>4</w:t>
+            </w:r>
+            <w:r>
+              <w:rPr>
+                <w:noProof/>
+                <w:webHidden/>
+              </w:rPr>
+              <w:fldChar w:fldCharType="end"/>
+            </w:r>
+          </w:hyperlink>
+        </w:p>
+        <w:p>
+          <w:pPr>
+            <w:pStyle w:val="TOC1"/>
+            <w:tabs>
+              <w:tab w:val="left" w:pos="440"/>
+              <w:tab w:val="right" w:pos="9062"/>
+            </w:tabs>
+            <w:rPr>
+              <w:rFonts w:asciiTheme="minorHAnsi" w:eastAsiaTheme="minorEastAsia" w:hAnsiTheme="minorHAnsi" w:cstheme="minorBidi"/>
+              <w:noProof/>
+              <w:lang w:eastAsia="fr-FR"/>
+            </w:rPr>
+          </w:pPr>
+          <w:hyperlink w:anchor="_Toc348542710" w:history="1">
+            <w:r>
+              <w:rPr>
+                <w:rStyle w:val="Hyperlink"/>
+                <w:noProof/>
+              </w:rPr>
+              <w:t>4.</w:t>
+            </w:r>
+            <w:r>
+              <w:rPr>
+                <w:rFonts w:asciiTheme="minorHAnsi" w:eastAsiaTheme="minorEastAsia" w:hAnsiTheme="minorHAnsi" w:cstheme="minorBidi"/>
+                <w:noProof/>
+                <w:lang w:eastAsia="fr-FR"/>
+              </w:rPr>
+              <w:tab/>
+            </w:r>
+            <w:r>
+              <w:rPr>
+                <w:rStyle w:val="Hyperlink"/>
+                <w:noProof/>
+              </w:rPr>
+              <w:t>Mise à jour du graphe via des modifications sur le fichier texte</w:t>
+            </w:r>
+            <w:r>
+              <w:rPr>
+                <w:noProof/>
+                <w:webHidden/>
+              </w:rPr>
+              <w:tab/>
+            </w:r>
+            <w:r>
+              <w:rPr>
+                <w:noProof/>
+                <w:webHidden/>
+              </w:rPr>
+              <w:fldChar w:fldCharType="begin"/>
+            </w:r>
+            <w:r>
+              <w:rPr>
+                <w:noProof/>
+                <w:webHidden/>
+              </w:rPr>
+              <w:instrText xml:space="preserve"> PAGEREF _Toc348542710 \h </w:instrText>
+            </w:r>
+            <w:r>
+              <w:rPr>
+                <w:noProof/>
+                <w:webHidden/>
+              </w:rPr>
+            </w:r>
+            <w:r>
+              <w:rPr>
+                <w:noProof/>
+                <w:webHidden/>
+              </w:rPr>
+              <w:fldChar w:fldCharType="separate"/>
+            </w:r>
+            <w:r>
+              <w:rPr>
+                <w:noProof/>
+                <w:webHidden/>
+              </w:rPr>
+              <w:t>5</w:t>
+            </w:r>
+            <w:r>
+              <w:rPr>
+                <w:noProof/>
+                <w:webHidden/>
+              </w:rPr>
+              <w:fldChar w:fldCharType="end"/>
+            </w:r>
+          </w:hyperlink>
+        </w:p>
+        <w:p>
+          <w:pPr>
+            <w:pStyle w:val="TOC1"/>
+            <w:tabs>
+              <w:tab w:val="left" w:pos="440"/>
+              <w:tab w:val="right" w:pos="9062"/>
+            </w:tabs>
+            <w:rPr>
+              <w:rFonts w:asciiTheme="minorHAnsi" w:eastAsiaTheme="minorEastAsia" w:hAnsiTheme="minorHAnsi" w:cstheme="minorBidi"/>
+              <w:noProof/>
+              <w:lang w:eastAsia="fr-FR"/>
+            </w:rPr>
+          </w:pPr>
+          <w:hyperlink w:anchor="_Toc348542711" w:history="1">
+            <w:r>
+              <w:rPr>
+                <w:rStyle w:val="Hyperlink"/>
+                <w:noProof/>
+              </w:rPr>
+              <w:t>5.</w:t>
+            </w:r>
+            <w:r>
+              <w:rPr>
+                <w:rFonts w:asciiTheme="minorHAnsi" w:eastAsiaTheme="minorEastAsia" w:hAnsiTheme="minorHAnsi" w:cstheme="minorBidi"/>
+                <w:noProof/>
+                <w:lang w:eastAsia="fr-FR"/>
+              </w:rPr>
+              <w:tab/>
+            </w:r>
+            <w:r>
+              <w:rPr>
+                <w:rStyle w:val="Hyperlink"/>
+                <w:noProof/>
+              </w:rPr>
+              <w:t>Sauvegarde des paramètres utilisateurs (positions des sortes, couleur des sortes et du fond, groupes créés et leur couleur, police du texte)</w:t>
+            </w:r>
+            <w:r>
+              <w:rPr>
+                <w:noProof/>
+                <w:webHidden/>
+              </w:rPr>
+              <w:tab/>
+            </w:r>
+            <w:r>
+              <w:rPr>
+                <w:noProof/>
+                <w:webHidden/>
+              </w:rPr>
+              <w:fldChar w:fldCharType="begin"/>
+            </w:r>
+            <w:r>
+              <w:rPr>
+                <w:noProof/>
+                <w:webHidden/>
+              </w:rPr>
+              <w:instrText xml:space="preserve"> PAGEREF _Toc348542711 \h </w:instrText>
+            </w:r>
+            <w:r>
+              <w:rPr>
+                <w:noProof/>
+                <w:webHidden/>
+              </w:rPr>
+            </w:r>
+            <w:r>
+              <w:rPr>
+                <w:noProof/>
+                <w:webHidden/>
+              </w:rPr>
+              <w:fldChar w:fldCharType="separate"/>
+            </w:r>
+            <w:r>
+              <w:rPr>
+                <w:noProof/>
+                <w:webHidden/>
+              </w:rPr>
+              <w:t>7</w:t>
+            </w:r>
+            <w:r>
+              <w:rPr>
+                <w:noProof/>
+                <w:webHidden/>
+              </w:rPr>
+              <w:fldChar w:fldCharType="end"/>
+            </w:r>
+          </w:hyperlink>
+        </w:p>
+        <w:p>
+          <w:pPr>
+            <w:pStyle w:val="TOC1"/>
+            <w:tabs>
+              <w:tab w:val="left" w:pos="440"/>
+              <w:tab w:val="right" w:pos="9062"/>
+            </w:tabs>
+            <w:rPr>
+              <w:rFonts w:asciiTheme="minorHAnsi" w:eastAsiaTheme="minorEastAsia" w:hAnsiTheme="minorHAnsi" w:cstheme="minorBidi"/>
+              <w:noProof/>
+              <w:lang w:eastAsia="fr-FR"/>
+            </w:rPr>
+          </w:pPr>
+          <w:hyperlink w:anchor="_Toc348542712" w:history="1">
+            <w:r>
+              <w:rPr>
+                <w:rStyle w:val="Hyperlink"/>
+                <w:noProof/>
+              </w:rPr>
+              <w:t>6.</w:t>
+            </w:r>
+            <w:r>
+              <w:rPr>
+                <w:rFonts w:asciiTheme="minorHAnsi" w:eastAsiaTheme="minorEastAsia" w:hAnsiTheme="minorHAnsi" w:cstheme="minorBidi"/>
+                <w:noProof/>
+                <w:lang w:eastAsia="fr-FR"/>
+              </w:rPr>
+              <w:tab/>
+            </w:r>
+            <w:r>
+              <w:rPr>
+                <w:rStyle w:val="Hyperlink"/>
+                <w:noProof/>
+              </w:rPr>
+              <w:t>Ajout de fonctionnalités</w:t>
+            </w:r>
+            <w:r>
+              <w:rPr>
+                <w:noProof/>
+                <w:webHidden/>
+              </w:rPr>
+              <w:tab/>
+            </w:r>
+            <w:r>
+              <w:rPr>
+                <w:noProof/>
+                <w:webHidden/>
+              </w:rPr>
+              <w:fldChar w:fldCharType="begin"/>
+            </w:r>
+            <w:r>
+              <w:rPr>
+                <w:noProof/>
+                <w:webHidden/>
+              </w:rPr>
+              <w:instrText xml:space="preserve"> PAGEREF _Toc348542712 \h </w:instrText>
+            </w:r>
+            <w:r>
+              <w:rPr>
+                <w:noProof/>
+                <w:webHidden/>
+              </w:rPr>
+            </w:r>
+            <w:r>
+              <w:rPr>
+                <w:noProof/>
+                <w:webHidden/>
+              </w:rPr>
+              <w:fldChar w:fldCharType="separate"/>
+            </w:r>
+            <w:r>
+              <w:rPr>
+                <w:noProof/>
+                <w:webHidden/>
+              </w:rPr>
+              <w:t>7</w:t>
+            </w:r>
+            <w:r>
+              <w:rPr>
+                <w:noProof/>
+                <w:webHidden/>
+              </w:rPr>
+              <w:fldChar w:fldCharType="end"/>
+            </w:r>
+          </w:hyperlink>
+        </w:p>
+        <w:p>
+          <w:pPr>
+            <w:pStyle w:val="TOC1"/>
+            <w:tabs>
+              <w:tab w:val="left" w:pos="440"/>
+              <w:tab w:val="right" w:pos="9062"/>
+            </w:tabs>
+            <w:rPr>
+              <w:rFonts w:asciiTheme="minorHAnsi" w:eastAsiaTheme="minorEastAsia" w:hAnsiTheme="minorHAnsi" w:cstheme="minorBidi"/>
+              <w:noProof/>
+              <w:lang w:eastAsia="fr-FR"/>
+            </w:rPr>
+          </w:pPr>
+          <w:hyperlink w:anchor="_Toc348542713" w:history="1">
+            <w:r>
+              <w:rPr>
+                <w:rStyle w:val="Hyperlink"/>
+                <w:noProof/>
+              </w:rPr>
+              <w:t>7.</w:t>
+            </w:r>
+            <w:r>
+              <w:rPr>
+                <w:rFonts w:asciiTheme="minorHAnsi" w:eastAsiaTheme="minorEastAsia" w:hAnsiTheme="minorHAnsi" w:cstheme="minorBidi"/>
+                <w:noProof/>
+                <w:lang w:eastAsia="fr-FR"/>
+              </w:rPr>
+              <w:tab/>
+            </w:r>
+            <w:r>
+              <w:rPr>
+                <w:rStyle w:val="Hyperlink"/>
+                <w:noProof/>
+              </w:rPr>
+              <w:t>Résolution du bug de fonctionnement de gPH</w:t>
+            </w:r>
+            <w:r>
+              <w:rPr>
+                <w:noProof/>
+                <w:webHidden/>
+              </w:rPr>
+              <w:tab/>
+            </w:r>
+            <w:r>
+              <w:rPr>
+                <w:noProof/>
+                <w:webHidden/>
+              </w:rPr>
+              <w:fldChar w:fldCharType="begin"/>
+            </w:r>
+            <w:r>
+              <w:rPr>
+                <w:noProof/>
+                <w:webHidden/>
+              </w:rPr>
+              <w:instrText xml:space="preserve"> PAGEREF _Toc348542713 \h </w:instrText>
+            </w:r>
+            <w:r>
+              <w:rPr>
+                <w:noProof/>
+                <w:webHidden/>
+              </w:rPr>
+            </w:r>
+            <w:r>
+              <w:rPr>
+                <w:noProof/>
+                <w:webHidden/>
+              </w:rPr>
+              <w:fldChar w:fldCharType="separate"/>
+            </w:r>
+            <w:r>
+              <w:rPr>
+                <w:noProof/>
+                <w:webHidden/>
+              </w:rPr>
+              <w:t>10</w:t>
+            </w:r>
+            <w:r>
+              <w:rPr>
+                <w:noProof/>
+                <w:webHidden/>
+              </w:rPr>
+              <w:fldChar w:fldCharType="end"/>
+            </w:r>
+          </w:hyperlink>
+        </w:p>
+        <w:p>
+          <w:pPr>
+            <w:pStyle w:val="TOC1"/>
+            <w:tabs>
+              <w:tab w:val="left" w:pos="440"/>
+              <w:tab w:val="right" w:pos="9062"/>
+            </w:tabs>
+            <w:rPr>
+              <w:rFonts w:asciiTheme="minorHAnsi" w:eastAsiaTheme="minorEastAsia" w:hAnsiTheme="minorHAnsi" w:cstheme="minorBidi"/>
+              <w:noProof/>
+              <w:lang w:eastAsia="fr-FR"/>
+            </w:rPr>
+          </w:pPr>
+          <w:hyperlink w:anchor="_Toc348542714" w:history="1">
+            <w:r>
+              <w:rPr>
+                <w:rStyle w:val="Hyperlink"/>
+                <w:noProof/>
+              </w:rPr>
+              <w:t>8.</w:t>
+            </w:r>
+            <w:r>
+              <w:rPr>
+                <w:rFonts w:asciiTheme="minorHAnsi" w:eastAsiaTheme="minorEastAsia" w:hAnsiTheme="minorHAnsi" w:cstheme="minorBidi"/>
+                <w:noProof/>
+                <w:lang w:eastAsia="fr-FR"/>
+              </w:rPr>
+              <w:tab/>
+            </w:r>
+            <w:r>
+              <w:rPr>
+                <w:rStyle w:val="Hyperlink"/>
+                <w:noProof/>
+              </w:rPr>
+              <w:t>Mettre une barre de chargement ou au minimum un texte « chargement en cours » lors de chargement de modèle</w:t>
+            </w:r>
+            <w:r>
+              <w:rPr>
+                <w:noProof/>
+                <w:webHidden/>
+              </w:rPr>
+              <w:tab/>
+            </w:r>
+            <w:r>
+              <w:rPr>
+                <w:noProof/>
+                <w:webHidden/>
+              </w:rPr>
+              <w:fldChar w:fldCharType="begin"/>
+            </w:r>
+            <w:r>
+              <w:rPr>
+                <w:noProof/>
+                <w:webHidden/>
+              </w:rPr>
+              <w:instrText xml:space="preserve"> PAGEREF _Toc348542714 \h </w:instrText>
+            </w:r>
+            <w:r>
+              <w:rPr>
+                <w:noProof/>
+                <w:webHidden/>
+              </w:rPr>
+            </w:r>
+            <w:r>
+              <w:rPr>
+                <w:noProof/>
+                <w:webHidden/>
+              </w:rPr>
+              <w:fldChar w:fldCharType="separate"/>
+            </w:r>
+            <w:r>
+              <w:rPr>
+                <w:noProof/>
+                <w:webHidden/>
+              </w:rPr>
+              <w:t>10</w:t>
+            </w:r>
+            <w:r>
+              <w:rPr>
+                <w:noProof/>
+                <w:webHidden/>
+              </w:rPr>
+              <w:fldChar w:fldCharType="end"/>
+            </w:r>
+          </w:hyperlink>
+        </w:p>
+        <w:p>
+          <w:pPr>
+            <w:pStyle w:val="TOC1"/>
+            <w:tabs>
+              <w:tab w:val="left" w:pos="440"/>
+              <w:tab w:val="right" w:pos="9062"/>
+            </w:tabs>
+            <w:rPr>
+              <w:rFonts w:asciiTheme="minorHAnsi" w:eastAsiaTheme="minorEastAsia" w:hAnsiTheme="minorHAnsi" w:cstheme="minorBidi"/>
+              <w:noProof/>
+              <w:lang w:eastAsia="fr-FR"/>
+            </w:rPr>
+          </w:pPr>
+          <w:hyperlink w:anchor="_Toc348542715" w:history="1">
+            <w:r>
+              <w:rPr>
+                <w:rStyle w:val="Hyperlink"/>
+                <w:noProof/>
+              </w:rPr>
+              <w:t>9.</w:t>
+            </w:r>
+            <w:r>
+              <w:rPr>
+                <w:rFonts w:asciiTheme="minorHAnsi" w:eastAsiaTheme="minorEastAsia" w:hAnsiTheme="minorHAnsi" w:cstheme="minorBidi"/>
+                <w:noProof/>
+                <w:lang w:eastAsia="fr-FR"/>
+              </w:rPr>
+              <w:tab/>
+            </w:r>
+            <w:r>
+              <w:rPr>
+                <w:rStyle w:val="Hyperlink"/>
+                <w:noProof/>
+              </w:rPr>
+              <w:t>Coloration syntaxique</w:t>
+            </w:r>
+            <w:r>
+              <w:rPr>
+                <w:noProof/>
+                <w:webHidden/>
+              </w:rPr>
+              <w:tab/>
+            </w:r>
+            <w:r>
+              <w:rPr>
+                <w:noProof/>
+                <w:webHidden/>
+              </w:rPr>
+              <w:fldChar w:fldCharType="begin"/>
+            </w:r>
+            <w:r>
+              <w:rPr>
+                <w:noProof/>
+                <w:webHidden/>
+              </w:rPr>
+              <w:instrText xml:space="preserve"> PAGEREF _Toc348542715 \h </w:instrText>
+            </w:r>
+            <w:r>
+              <w:rPr>
+                <w:noProof/>
+                <w:webHidden/>
+              </w:rPr>
+            </w:r>
+            <w:r>
+              <w:rPr>
+                <w:noProof/>
+                <w:webHidden/>
+              </w:rPr>
+              <w:fldChar w:fldCharType="separate"/>
+            </w:r>
+            <w:r>
+              <w:rPr>
+                <w:noProof/>
+                <w:webHidden/>
+              </w:rPr>
+              <w:t>11</w:t>
+            </w:r>
+            <w:r>
+              <w:rPr>
+                <w:noProof/>
+                <w:webHidden/>
+              </w:rPr>
+              <w:fldChar w:fldCharType="end"/>
+            </w:r>
+          </w:hyperlink>
+        </w:p>
+        <w:p>
+          <w:pPr>
+            <w:pStyle w:val="TOC1"/>
+            <w:tabs>
+              <w:tab w:val="left" w:pos="660"/>
+              <w:tab w:val="right" w:pos="9062"/>
+            </w:tabs>
+            <w:rPr>
+              <w:rFonts w:asciiTheme="minorHAnsi" w:eastAsiaTheme="minorEastAsia" w:hAnsiTheme="minorHAnsi" w:cstheme="minorBidi"/>
+              <w:noProof/>
+              <w:lang w:eastAsia="fr-FR"/>
+            </w:rPr>
+          </w:pPr>
+          <w:hyperlink w:anchor="_Toc348542716" w:history="1">
+            <w:r>
+              <w:rPr>
+                <w:rStyle w:val="Hyperlink"/>
+                <w:noProof/>
+              </w:rPr>
+              <w:t>10.</w:t>
+            </w:r>
+            <w:r>
+              <w:rPr>
+                <w:rFonts w:asciiTheme="minorHAnsi" w:eastAsiaTheme="minorEastAsia" w:hAnsiTheme="minorHAnsi" w:cstheme="minorBidi"/>
+                <w:noProof/>
+                <w:lang w:eastAsia="fr-FR"/>
+              </w:rPr>
+              <w:tab/>
+            </w:r>
+            <w:r>
+              <w:rPr>
+                <w:rStyle w:val="Hyperlink"/>
+                <w:noProof/>
+              </w:rPr>
+              <w:t>Permettre la sélection d’une suite de processus (en vue d’une utilisation dans le branchement d’un nouveau module)</w:t>
+            </w:r>
+            <w:r>
+              <w:rPr>
+                <w:noProof/>
+                <w:webHidden/>
+              </w:rPr>
+              <w:tab/>
+            </w:r>
+            <w:r>
+              <w:rPr>
+                <w:noProof/>
+                <w:webHidden/>
+              </w:rPr>
+              <w:fldChar w:fldCharType="begin"/>
+            </w:r>
+            <w:r>
+              <w:rPr>
+                <w:noProof/>
+                <w:webHidden/>
+              </w:rPr>
+              <w:instrText xml:space="preserve"> PAGEREF _Toc348542716 \h </w:instrText>
+            </w:r>
+            <w:r>
+              <w:rPr>
+                <w:noProof/>
+                <w:webHidden/>
+              </w:rPr>
+            </w:r>
+            <w:r>
+              <w:rPr>
+                <w:noProof/>
+                <w:webHidden/>
+              </w:rPr>
+              <w:fldChar w:fldCharType="separate"/>
+            </w:r>
+            <w:r>
+              <w:rPr>
+                <w:noProof/>
+                <w:webHidden/>
+              </w:rPr>
+              <w:t>12</w:t>
+            </w:r>
+            <w:r>
+              <w:rPr>
+                <w:noProof/>
+                <w:webHidden/>
+              </w:rPr>
+              <w:fldChar w:fldCharType="end"/>
+            </w:r>
+          </w:hyperlink>
+        </w:p>
+        <w:p>
+          <w:pPr>
+            <w:pStyle w:val="TOC1"/>
+            <w:tabs>
+              <w:tab w:val="left" w:pos="660"/>
+              <w:tab w:val="right" w:pos="9062"/>
+            </w:tabs>
+            <w:rPr>
+              <w:rFonts w:asciiTheme="minorHAnsi" w:eastAsiaTheme="minorEastAsia" w:hAnsiTheme="minorHAnsi" w:cstheme="minorBidi"/>
+              <w:noProof/>
+              <w:lang w:eastAsia="fr-FR"/>
+            </w:rPr>
+          </w:pPr>
+          <w:hyperlink w:anchor="_Toc348542717" w:history="1">
+            <w:r>
+              <w:rPr>
+                <w:rStyle w:val="Hyperlink"/>
+                <w:noProof/>
+              </w:rPr>
+              <w:t>11.</w:t>
+            </w:r>
+            <w:r>
+              <w:rPr>
+                <w:rFonts w:asciiTheme="minorHAnsi" w:eastAsiaTheme="minorEastAsia" w:hAnsiTheme="minorHAnsi" w:cstheme="minorBidi"/>
+                <w:noProof/>
+                <w:lang w:eastAsia="fr-FR"/>
+              </w:rPr>
+              <w:tab/>
+            </w:r>
+            <w:r>
+              <w:rPr>
+                <w:rStyle w:val="Hyperlink"/>
+                <w:noProof/>
+              </w:rPr>
+              <w:t>Outil Pint « Compute Reachability »</w:t>
+            </w:r>
+            <w:r>
+              <w:rPr>
+                <w:noProof/>
+                <w:webHidden/>
+              </w:rPr>
+              <w:tab/>
+            </w:r>
+            <w:r>
+              <w:rPr>
+                <w:noProof/>
+                <w:webHidden/>
+              </w:rPr>
+              <w:fldChar w:fldCharType="begin"/>
+            </w:r>
+            <w:r>
+              <w:rPr>
+                <w:noProof/>
+                <w:webHidden/>
+              </w:rPr>
+              <w:instrText xml:space="preserve"> PAGEREF _Toc348542717 \h </w:instrText>
+            </w:r>
+            <w:r>
+              <w:rPr>
+                <w:noProof/>
+                <w:webHidden/>
+              </w:rPr>
+            </w:r>
+            <w:r>
+              <w:rPr>
+                <w:noProof/>
+                <w:webHidden/>
+              </w:rPr>
+              <w:fldChar w:fldCharType="separate"/>
+            </w:r>
+            <w:r>
+              <w:rPr>
+                <w:noProof/>
+                <w:webHidden/>
+              </w:rPr>
+              <w:t>13</w:t>
+            </w:r>
+            <w:r>
+              <w:rPr>
+                <w:noProof/>
+                <w:webHidden/>
+              </w:rPr>
+              <w:fldChar w:fldCharType="end"/>
+            </w:r>
+          </w:hyperlink>
+        </w:p>
+        <w:p>
+          <w:r>
+            <w:fldChar w:fldCharType="end"/>
+          </w:r>
+        </w:p>
+      </w:sdtContent>
+    </w:sdt>
     <w:p>
       <w:pPr>
         <w:pStyle w:val="Textbody"/>
+        <w:rPr>
+          <w:rFonts w:ascii="Cambria" w:hAnsi="Cambria"/>
+          <w:color w:val="4F81BD"/>
+          <w:sz w:val="26"/>
+          <w:szCs w:val="26"/>
+          <w:lang w:val="en-US"/>
+        </w:rPr>
       </w:pPr>
     </w:p>
     <w:p>
       <w:pPr>
         <w:pStyle w:val="Textbody"/>
-      </w:pPr>
-      <w:r>
-        <w:t>On peut trouver ci-dessous le diagramme d’utilisation pour notre projet d’application résumant les fonctionnalités que nous projetons d’implémenter dans le logiciel gPH Interface.</w:t>
+        <w:rPr>
+          <w:lang w:val="en-US"/>
+        </w:rPr>
+      </w:pPr>
+    </w:p>
+    <w:p>
+      <w:pPr>
+        <w:pStyle w:val="Textbody"/>
+        <w:rPr>
+          <w:lang w:val="en-US"/>
+        </w:rPr>
+      </w:pPr>
+    </w:p>
+    <w:p>
+      <w:pPr>
+        <w:pStyle w:val="Textbody"/>
+        <w:rPr>
+          <w:lang w:val="en-US"/>
+        </w:rPr>
+      </w:pPr>
+    </w:p>
+    <w:p>
+      <w:pPr>
+        <w:pStyle w:val="Textbody"/>
+        <w:rPr>
+          <w:lang w:val="en-US"/>
+        </w:rPr>
+      </w:pPr>
+    </w:p>
+    <w:p>
+      <w:pPr>
+        <w:pStyle w:val="Textbody"/>
+        <w:rPr>
+          <w:lang w:val="en-US"/>
+        </w:rPr>
+      </w:pPr>
+    </w:p>
+    <w:p>
+      <w:pPr>
+        <w:pStyle w:val="Textbody"/>
+        <w:rPr>
+          <w:lang w:val="en-US"/>
+        </w:rPr>
+      </w:pPr>
+    </w:p>
+    <w:p>
+      <w:pPr>
+        <w:pStyle w:val="Textbody"/>
+        <w:rPr>
+          <w:lang w:val="en-US"/>
+        </w:rPr>
+      </w:pPr>
+    </w:p>
+    <w:p>
+      <w:pPr>
+        <w:pStyle w:val="Textbody"/>
+        <w:rPr>
+          <w:lang w:val="en-US"/>
+        </w:rPr>
+      </w:pPr>
+    </w:p>
+    <w:p>
+      <w:pPr>
+        <w:pStyle w:val="Textbody"/>
+        <w:rPr>
+          <w:lang w:val="en-US"/>
+        </w:rPr>
+      </w:pPr>
+    </w:p>
+    <w:p>
+      <w:pPr>
+        <w:pStyle w:val="Textbody"/>
+        <w:rPr>
+          <w:lang w:val="en-US"/>
+        </w:rPr>
+      </w:pPr>
+    </w:p>
+    <w:p>
+      <w:pPr>
+        <w:pStyle w:val="Textbody"/>
+        <w:rPr>
+          <w:lang w:val="en-US"/>
+        </w:rPr>
+      </w:pPr>
+    </w:p>
+    <w:p>
+      <w:pPr>
+        <w:pStyle w:val="Textbody"/>
+      </w:pPr>
+      <w:r>
+        <w:lastRenderedPageBreak/>
+        <w:t xml:space="preserve">On peut trouver ci-dessous le diagramme d’utilisation pour notre projet d’application résumant les fonctionnalités que nous projetons d’implémenter dans le logiciel </w:t>
+      </w:r>
+      <w:proofErr w:type="spellStart"/>
+      <w:r>
+        <w:t>gPH</w:t>
+      </w:r>
+      <w:proofErr w:type="spellEnd"/>
+      <w:r>
+        <w:t xml:space="preserve"> Interface.</w:t>
       </w:r>
     </w:p>
     <w:p>
@@ -101,12 +1210,13 @@
     </w:p>
     <w:p>
       <w:pPr>
-        <w:pStyle w:val="ListParagraph"/>
+        <w:pStyle w:val="Heading1"/>
         <w:numPr>
           <w:ilvl w:val="0"/>
-          <w:numId w:val="5"/>
+          <w:numId w:val="6"/>
         </w:numPr>
       </w:pPr>
+      <w:bookmarkStart w:id="1" w:name="_Toc348542707"/>
       <w:r>
         <w:t>R</w:t>
       </w:r>
@@ -122,16 +1232,40 @@
       <w:r>
         <w:t xml:space="preserve"> « Save as »</w:t>
       </w:r>
-    </w:p>
+      <w:bookmarkEnd w:id="1"/>
+    </w:p>
+    <w:p/>
     <w:p>
       <w:pPr>
         <w:spacing w:after="0"/>
       </w:pPr>
       <w:r>
-        <w:t>Description du problème : Lors de la sauvegarde d’un modèle process hitting (File &gt; Save as..), une fenêtre s’ouvre</w:t>
-      </w:r>
-      <w:r>
-        <w:t xml:space="preserve"> invitant l’utilisateur à choisir l’’emplacement de sauvegarde. Il existe sur cette fenêtre un bouton « Cancel » permettant à l’utilisateur d’annuler sa sauvegarde et de fermer la fenêtre. C’est à cet instant que le bug intervient :</w:t>
+        <w:t xml:space="preserve">Description du problème : Lors de la sauvegarde d’un modèle </w:t>
+      </w:r>
+      <w:proofErr w:type="spellStart"/>
+      <w:r>
+        <w:t>process</w:t>
+      </w:r>
+      <w:proofErr w:type="spellEnd"/>
+      <w:r>
+        <w:t xml:space="preserve"> </w:t>
+      </w:r>
+      <w:proofErr w:type="spellStart"/>
+      <w:r>
+        <w:t>hitting</w:t>
+      </w:r>
+      <w:proofErr w:type="spellEnd"/>
+      <w:r>
+        <w:t xml:space="preserve"> (File &gt; Save as..), une fenêtre s’ouvre</w:t>
+      </w:r>
+      <w:r>
+        <w:t xml:space="preserve"> invi</w:t>
+      </w:r>
+      <w:r>
+        <w:t>tant l’utilisateur à choisir l’</w:t>
+      </w:r>
+      <w:r>
+        <w:t>emplacement de sauvegarde. Il existe sur cette fenêtre un bouton « Cancel » permettant à l’utilisateur d’annuler sa sauvegarde et de fermer la fenêtre. C’est à cet instant que le bug intervient :</w:t>
       </w:r>
     </w:p>
     <w:p>
@@ -257,38 +1391,39 @@
     </w:p>
     <w:p>
       <w:pPr>
-        <w:pStyle w:val="ListParagraph"/>
+        <w:pStyle w:val="Heading1"/>
         <w:numPr>
           <w:ilvl w:val="0"/>
-          <w:numId w:val="5"/>
+          <w:numId w:val="6"/>
         </w:numPr>
+      </w:pPr>
+      <w:bookmarkStart w:id="2" w:name="_Toc348542708"/>
+      <w:r>
+        <w:t xml:space="preserve">Résolution </w:t>
+      </w:r>
+      <w:r>
+        <w:t xml:space="preserve">du </w:t>
+      </w:r>
+      <w:r>
+        <w:t>bug</w:t>
+      </w:r>
+      <w:r>
+        <w:t xml:space="preserve"> de non-</w:t>
+      </w:r>
+      <w:r>
+        <w:t>coïncidence entre flèche de frappe et de bond</w:t>
+      </w:r>
+      <w:bookmarkEnd w:id="2"/>
+    </w:p>
+    <w:p>
+      <w:pPr>
         <w:spacing w:after="0"/>
       </w:pPr>
-      <w:r>
-        <w:t xml:space="preserve">Résolution </w:t>
-      </w:r>
-      <w:r>
-        <w:t xml:space="preserve">du </w:t>
-      </w:r>
-      <w:r>
-        <w:t>bug</w:t>
-      </w:r>
-      <w:r>
-        <w:t xml:space="preserve"> de non-</w:t>
-      </w:r>
-      <w:r>
-        <w:t>coïncidence entre flèche de frappe et de bond</w:t>
-      </w:r>
     </w:p>
     <w:p>
       <w:pPr>
         <w:spacing w:after="0"/>
       </w:pPr>
-    </w:p>
-    <w:p>
-      <w:pPr>
-        <w:spacing w:after="0"/>
-      </w:pPr>
       <w:r>
         <w:t>Description </w:t>
       </w:r>
@@ -296,7 +1431,23 @@
         <w:t xml:space="preserve">du problème </w:t>
       </w:r>
       <w:r>
-        <w:t>: L’affichage d’un modèle process hitting doit respecter certaines règles pour obtenir une bonne visualisation. Une de ces règles concerne les flèches de frappe et de bond. Le bond étant provoqué par une frappe, la flèche de bond doit être directement liée à la flèche de frappe par la coïncidence de ces deux flèches. Il y a à ce niveau là un bug d’affichage :</w:t>
+        <w:t xml:space="preserve">: L’affichage d’un modèle </w:t>
+      </w:r>
+      <w:proofErr w:type="spellStart"/>
+      <w:r>
+        <w:t>process</w:t>
+      </w:r>
+      <w:proofErr w:type="spellEnd"/>
+      <w:r>
+        <w:t xml:space="preserve"> </w:t>
+      </w:r>
+      <w:proofErr w:type="spellStart"/>
+      <w:r>
+        <w:t>hitting</w:t>
+      </w:r>
+      <w:proofErr w:type="spellEnd"/>
+      <w:r>
+        <w:t xml:space="preserve"> doit respecter certaines règles pour obtenir une bonne visualisation. Une de ces règles concerne les flèches de frappe et de bond. Le bond étant provoqué par une frappe, la flèche de bond doit être directement liée à la flèche de frappe par la coïncidence de ces deux flèches. Il y a à ce niveau là un bug d’affichage :</w:t>
       </w:r>
     </w:p>
     <w:p>
@@ -471,16 +1622,38 @@
     </w:p>
     <w:p>
       <w:pPr>
-        <w:pStyle w:val="ListParagraph"/>
+        <w:spacing w:after="0"/>
+      </w:pPr>
+    </w:p>
+    <w:p>
+      <w:pPr>
+        <w:spacing w:after="0"/>
+      </w:pPr>
+    </w:p>
+    <w:p>
+      <w:pPr>
+        <w:spacing w:after="0"/>
+      </w:pPr>
+    </w:p>
+    <w:p>
+      <w:pPr>
+        <w:pStyle w:val="Heading1"/>
         <w:numPr>
           <w:ilvl w:val="0"/>
-          <w:numId w:val="5"/>
+          <w:numId w:val="6"/>
         </w:numPr>
       </w:pPr>
-      <w:r>
-        <w:t>Problème d’optimisation </w:t>
-      </w:r>
-    </w:p>
+      <w:bookmarkStart w:id="3" w:name="_Toc348542709"/>
+      <w:r>
+        <w:lastRenderedPageBreak/>
+        <w:t>Problème d’optimisation</w:t>
+      </w:r>
+      <w:bookmarkEnd w:id="3"/>
+      <w:r>
+        <w:t> </w:t>
+      </w:r>
+    </w:p>
+    <w:p/>
     <w:p>
       <w:r>
         <w:t xml:space="preserve">Description du problème </w:t>
@@ -492,7 +1665,13 @@
         <w:t xml:space="preserve">Lorsque que l’on ouvre un nouveau modèle, le </w:t>
       </w:r>
       <w:r>
-        <w:t xml:space="preserve">temps de chargement trop long </w:t>
+        <w:t>temps de chargement</w:t>
+      </w:r>
+      <w:r>
+        <w:t xml:space="preserve"> est</w:t>
+      </w:r>
+      <w:r>
+        <w:t xml:space="preserve"> trop long </w:t>
       </w:r>
       <w:r>
         <w:t xml:space="preserve">pour peu que le modèle possède </w:t>
@@ -501,7 +1680,15 @@
         <w:t>plus de 20 sortes</w:t>
       </w:r>
       <w:r>
-        <w:t xml:space="preserve">. Le temps de chargement croît non pas linéairement en fonction du nombre de sortes mais exponentiellement. Le problème serait lié à l’optimisation de l’affichage réalisée par Graphviz. </w:t>
+        <w:t xml:space="preserve">. Le temps de chargement croît non pas linéairement en fonction du nombre de sortes mais exponentiellement. Le problème serait lié à l’optimisation de l’affichage réalisée par </w:t>
+      </w:r>
+      <w:proofErr w:type="spellStart"/>
+      <w:r>
+        <w:t>Graphviz</w:t>
+      </w:r>
+      <w:proofErr w:type="spellEnd"/>
+      <w:r>
+        <w:t xml:space="preserve">. </w:t>
       </w:r>
       <w:r>
         <w:t xml:space="preserve">En effet, les contraintes d’affichage, comme par exemple minimiser le nombre de croisement de flèches, sont très fortes et demandent la réalisation de nombreux calculs. </w:t>
@@ -509,31 +1696,70 @@
     </w:p>
     <w:p>
       <w:r>
-        <w:lastRenderedPageBreak/>
-        <w:t xml:space="preserve">Solution envisagée : Toujours en utilisant Graphviz comme logiciel d’optimisation de l’affichage, il faudra diminuer le nombre de contraintes </w:t>
-      </w:r>
-      <w:r>
-        <w:t>au détriment de l’affichage.</w:t>
-      </w:r>
-    </w:p>
-    <w:p>
-      <w:pPr>
-        <w:pStyle w:val="ListParagraph"/>
+        <w:t xml:space="preserve">Solution envisagée : </w:t>
+      </w:r>
+      <w:r>
+        <w:t xml:space="preserve">Diagnostiquer le souci dans </w:t>
+      </w:r>
+      <w:proofErr w:type="spellStart"/>
+      <w:r>
+        <w:t>GraphViz</w:t>
+      </w:r>
+      <w:proofErr w:type="spellEnd"/>
+      <w:r>
+        <w:t xml:space="preserve"> et tenter de trouver une solution. Le cas échéant, développer un gestionnaire de graphe plus rudimentaire plaçant les éléments « manuellement »</w:t>
+      </w:r>
+      <w:r>
+        <w:t>, dans ce dernier cas, on peut se permettre un affichage moins esthétique du modèle : croisement des flèches de frappes par exemple</w:t>
+      </w:r>
+      <w:r>
+        <w:t xml:space="preserve">. </w:t>
+      </w:r>
+    </w:p>
+    <w:p/>
+    <w:p/>
+    <w:p/>
+    <w:p/>
+    <w:p/>
+    <w:p/>
+    <w:p/>
+    <w:p/>
+    <w:p/>
+    <w:p/>
+    <w:p/>
+    <w:p/>
+    <w:p/>
+    <w:p/>
+    <w:p/>
+    <w:p/>
+    <w:p/>
+    <w:p>
+      <w:pPr>
+        <w:pStyle w:val="Heading1"/>
         <w:numPr>
           <w:ilvl w:val="0"/>
-          <w:numId w:val="5"/>
+          <w:numId w:val="6"/>
         </w:numPr>
       </w:pPr>
-      <w:r>
-        <w:t xml:space="preserve"> </w:t>
-      </w:r>
-      <w:r>
+      <w:bookmarkStart w:id="4" w:name="_Toc348542710"/>
+      <w:r>
+        <w:lastRenderedPageBreak/>
         <w:t>Mise à jour du graphe via des modifications sur le fichier texte</w:t>
       </w:r>
-    </w:p>
-    <w:p>
-      <w:r>
-        <w:t>Il serait intéressant d’implémenter une fonctionnalité permettant à l’utilisateur, s’il est familier avec Pint, de modifier directement le graphe en modifiant le graphe via le fichier texte au format .ph.</w:t>
+      <w:bookmarkEnd w:id="4"/>
+    </w:p>
+    <w:p/>
+    <w:p>
+      <w:r>
+        <w:t xml:space="preserve">Il serait intéressant d’implémenter une fonctionnalité permettant à l’utilisateur, s’il est familier avec </w:t>
+      </w:r>
+      <w:proofErr w:type="spellStart"/>
+      <w:r>
+        <w:t>Pint</w:t>
+      </w:r>
+      <w:proofErr w:type="spellEnd"/>
+      <w:r>
+        <w:t>, de modifier directement le graphe en modifiant le graphe via le fichier texte au format .ph.</w:t>
       </w:r>
     </w:p>
     <w:p>
@@ -594,22 +1820,10 @@
     </w:p>
     <w:p>
       <w:r>
-        <w:t xml:space="preserve">Solution envisagé : Soit en cliquant sur un bouton </w:t>
-      </w:r>
-      <w:r>
-        <w:rPr>
-          <w:i/>
-        </w:rPr>
-        <w:t>modifier</w:t>
-      </w:r>
-      <w:r>
-        <w:rPr>
-          <w:i/>
-        </w:rPr>
-        <w:t xml:space="preserve">, </w:t>
-      </w:r>
-      <w:r>
-        <w:t>une nouvelle fenêtre avec le fichier .ph modifiable apparaît, soit on permet la modification sur le texte directement dans le panneau de droite.</w:t>
+        <w:t xml:space="preserve">Solution envisagé : </w:t>
+      </w:r>
+      <w:r>
+        <w:t>Par défaut, le fichier texte serait en mode édition mais le panneau droit latéral serait rétracté afin d’éviter des modifications non voulues. Ensuite une fois le panneau déployé, l’utilisateur pourrait faire ses modifications puis les visualiser sur le graphe via un bouton « Update », ou alors les annuler via un bouton « Cancel »</w:t>
       </w:r>
     </w:p>
     <w:p>
@@ -624,9 +1838,9 @@
         <w:lastRenderedPageBreak/>
         <w:drawing>
           <wp:inline distT="0" distB="0" distL="0" distR="0">
-            <wp:extent cx="5760720" cy="3396531"/>
+            <wp:extent cx="5753100" cy="3629025"/>
             <wp:effectExtent l="19050" t="0" r="0" b="0"/>
-            <wp:docPr id="14" name="Picture 14" descr="D:\Info\Projet Appli\mockup\solutions_possibles_pour_modifier_le_code (1).png"/>
+            <wp:docPr id="11" name="Picture 5"/>
             <wp:cNvGraphicFramePr>
               <a:graphicFrameLocks xmlns:a="http://schemas.openxmlformats.org/drawingml/2006/main" noChangeAspect="1"/>
             </wp:cNvGraphicFramePr>
@@ -634,7 +1848,7 @@
               <a:graphicData uri="http://schemas.openxmlformats.org/drawingml/2006/picture">
                 <pic:pic xmlns:pic="http://schemas.openxmlformats.org/drawingml/2006/picture">
                   <pic:nvPicPr>
-                    <pic:cNvPr id="0" name="Picture 14" descr="D:\Info\Projet Appli\mockup\solutions_possibles_pour_modifier_le_code (1).png"/>
+                    <pic:cNvPr id="0" name="Picture 5"/>
                     <pic:cNvPicPr>
                       <a:picLocks noChangeAspect="1" noChangeArrowheads="1"/>
                     </pic:cNvPicPr>
@@ -649,7 +1863,7 @@
                   <pic:spPr bwMode="auto">
                     <a:xfrm>
                       <a:off x="0" y="0"/>
-                      <a:ext cx="5760720" cy="3396531"/>
+                      <a:ext cx="5753100" cy="3629025"/>
                     </a:xfrm>
                     <a:prstGeom prst="rect">
                       <a:avLst/>
@@ -674,7 +1888,13 @@
         <w:jc w:val="center"/>
       </w:pPr>
       <w:r>
-        <w:t>Solution 1 : Modification sur une nouvelle fenêtre</w:t>
+        <w:t>Etape</w:t>
+      </w:r>
+      <w:r>
+        <w:t xml:space="preserve"> 1 : </w:t>
+      </w:r>
+      <w:r>
+        <w:t xml:space="preserve">Par défaut, panneau de droite rétracté </w:t>
       </w:r>
     </w:p>
     <w:p>
@@ -688,9 +1908,9 @@
         </w:rPr>
         <w:drawing>
           <wp:inline distT="0" distB="0" distL="0" distR="0">
-            <wp:extent cx="5760720" cy="3167122"/>
+            <wp:extent cx="5753100" cy="3438525"/>
             <wp:effectExtent l="19050" t="0" r="0" b="0"/>
-            <wp:docPr id="15" name="Picture 15" descr="D:\Info\Projet Appli\mockup\solutions_possibles_pour_modifier_le_code (2).png"/>
+            <wp:docPr id="10" name="Picture 4"/>
             <wp:cNvGraphicFramePr>
               <a:graphicFrameLocks xmlns:a="http://schemas.openxmlformats.org/drawingml/2006/main" noChangeAspect="1"/>
             </wp:cNvGraphicFramePr>
@@ -698,7 +1918,7 @@
               <a:graphicData uri="http://schemas.openxmlformats.org/drawingml/2006/picture">
                 <pic:pic xmlns:pic="http://schemas.openxmlformats.org/drawingml/2006/picture">
                   <pic:nvPicPr>
-                    <pic:cNvPr id="0" name="Picture 15" descr="D:\Info\Projet Appli\mockup\solutions_possibles_pour_modifier_le_code (2).png"/>
+                    <pic:cNvPr id="0" name="Picture 4"/>
                     <pic:cNvPicPr>
                       <a:picLocks noChangeAspect="1" noChangeArrowheads="1"/>
                     </pic:cNvPicPr>
@@ -713,7 +1933,7 @@
                   <pic:spPr bwMode="auto">
                     <a:xfrm>
                       <a:off x="0" y="0"/>
-                      <a:ext cx="5760720" cy="3167122"/>
+                      <a:ext cx="5753100" cy="3438525"/>
                     </a:xfrm>
                     <a:prstGeom prst="rect">
                       <a:avLst/>
@@ -738,7 +1958,7 @@
         <w:jc w:val="center"/>
       </w:pPr>
       <w:r>
-        <w:t>Solution 2 : Modification directe sur le panneau de droite</w:t>
+        <w:t>Etape 2 : Panneau déployé, modification possible</w:t>
       </w:r>
     </w:p>
     <w:p>
@@ -750,16 +1970,23 @@
     <w:p/>
     <w:p>
       <w:pPr>
-        <w:pStyle w:val="ListParagraph"/>
+        <w:pStyle w:val="Heading1"/>
         <w:numPr>
           <w:ilvl w:val="0"/>
-          <w:numId w:val="5"/>
+          <w:numId w:val="6"/>
         </w:numPr>
       </w:pPr>
-      <w:r>
-        <w:lastRenderedPageBreak/>
-        <w:t>Sauvegarde des paramètres utilisateurs (positions des sortes, couleur des sortes et du fond, groupes créés et leur couleur)</w:t>
-      </w:r>
+      <w:bookmarkStart w:id="5" w:name="_Toc348542711"/>
+      <w:r>
+        <w:t>Sauvegarde des paramètres utilisateurs (positions des sortes, couleur des sortes et du fond, groupes créés et</w:t>
+      </w:r>
+      <w:r>
+        <w:t xml:space="preserve"> leur couleur, police du texte</w:t>
+      </w:r>
+      <w:r>
+        <w:t>)</w:t>
+      </w:r>
+      <w:bookmarkEnd w:id="5"/>
     </w:p>
     <w:p>
       <w:pPr>
@@ -768,7 +1995,27 @@
     </w:p>
     <w:p>
       <w:r>
-        <w:t xml:space="preserve">Le groupe précédent a initié l’implémentation d’une fonctionnalité permettant de sauvegarder sous format .xml les préférences de l’utilisateur comme la position des sortes par exemple. Il faudrait terminer l’implémentation de la fonction export et continuer en ajoutant la fonction import des préférences. Le menu </w:t>
+        <w:t>Le groupe précédent a initié l’implémentation d’une fonctionnalité permettant de sauvegarder sous format .</w:t>
+      </w:r>
+      <w:proofErr w:type="spellStart"/>
+      <w:r>
+        <w:t>xml</w:t>
+      </w:r>
+      <w:proofErr w:type="spellEnd"/>
+      <w:r>
+        <w:t xml:space="preserve"> les préférences de</w:t>
+      </w:r>
+      <w:r>
+        <w:t xml:space="preserve"> l’utilisateur comme la couleur</w:t>
+      </w:r>
+      <w:r>
+        <w:t xml:space="preserve"> des sortes par exemple. Il faudrait terminer l’implémentation de la fonction export</w:t>
+      </w:r>
+      <w:r>
+        <w:t xml:space="preserve"> (position des sortes non exportée)</w:t>
+      </w:r>
+      <w:r>
+        <w:t xml:space="preserve"> et continuer en ajoutant la fonction import des préférences. Le menu </w:t>
       </w:r>
       <w:r>
         <w:rPr>
@@ -845,37 +2092,142 @@
     <w:p/>
     <w:p>
       <w:pPr>
-        <w:pStyle w:val="ListParagraph"/>
+        <w:pStyle w:val="Heading1"/>
         <w:numPr>
           <w:ilvl w:val="0"/>
-          <w:numId w:val="5"/>
+          <w:numId w:val="6"/>
         </w:numPr>
       </w:pPr>
+      <w:bookmarkStart w:id="6" w:name="_Toc348542712"/>
       <w:r>
         <w:t>Ajout de fonctionnalités</w:t>
       </w:r>
-    </w:p>
+      <w:bookmarkEnd w:id="6"/>
+    </w:p>
+    <w:p/>
     <w:p>
       <w:r>
         <w:t xml:space="preserve">Description : </w:t>
       </w:r>
       <w:r>
-        <w:t xml:space="preserve">Il serait intéressant d’implémenter une fonction permettant l’intégration de nouveaux outils Pint à gPH Interface, en plus des fonctions </w:t>
-      </w:r>
+        <w:t xml:space="preserve">Il serait intéressant d’implémenter une fonction permettant l’intégration de nouveaux outils </w:t>
+      </w:r>
+      <w:proofErr w:type="spellStart"/>
+      <w:r>
+        <w:t>Pint</w:t>
+      </w:r>
+      <w:proofErr w:type="spellEnd"/>
+      <w:r>
+        <w:t xml:space="preserve"> à </w:t>
+      </w:r>
+      <w:proofErr w:type="spellStart"/>
+      <w:r>
+        <w:t>gPH</w:t>
+      </w:r>
+      <w:proofErr w:type="spellEnd"/>
+      <w:r>
+        <w:t xml:space="preserve"> Interface, en plus des fonctions </w:t>
+      </w:r>
+      <w:proofErr w:type="spellStart"/>
       <w:r>
         <w:rPr>
           <w:i/>
         </w:rPr>
-        <w:t xml:space="preserve">Find Fixed Points, Compute reachability, Run Stochastic simulation, Check model type </w:t>
+        <w:t>Find</w:t>
+      </w:r>
+      <w:proofErr w:type="spellEnd"/>
+      <w:r>
+        <w:rPr>
+          <w:i/>
+        </w:rPr>
+        <w:t xml:space="preserve"> </w:t>
+      </w:r>
+      <w:proofErr w:type="spellStart"/>
+      <w:r>
+        <w:rPr>
+          <w:i/>
+        </w:rPr>
+        <w:t>Fixed</w:t>
+      </w:r>
+      <w:proofErr w:type="spellEnd"/>
+      <w:r>
+        <w:rPr>
+          <w:i/>
+        </w:rPr>
+        <w:t xml:space="preserve"> Points, </w:t>
+      </w:r>
+      <w:proofErr w:type="spellStart"/>
+      <w:r>
+        <w:rPr>
+          <w:i/>
+        </w:rPr>
+        <w:t>Compute</w:t>
+      </w:r>
+      <w:proofErr w:type="spellEnd"/>
+      <w:r>
+        <w:rPr>
+          <w:i/>
+        </w:rPr>
+        <w:t xml:space="preserve"> </w:t>
+      </w:r>
+      <w:proofErr w:type="spellStart"/>
+      <w:r>
+        <w:rPr>
+          <w:i/>
+        </w:rPr>
+        <w:t>reachability</w:t>
+      </w:r>
+      <w:proofErr w:type="spellEnd"/>
+      <w:r>
+        <w:rPr>
+          <w:i/>
+        </w:rPr>
+        <w:t xml:space="preserve">, </w:t>
+      </w:r>
+      <w:proofErr w:type="spellStart"/>
+      <w:r>
+        <w:rPr>
+          <w:i/>
+        </w:rPr>
+        <w:t>Run</w:t>
+      </w:r>
+      <w:proofErr w:type="spellEnd"/>
+      <w:r>
+        <w:rPr>
+          <w:i/>
+        </w:rPr>
+        <w:t xml:space="preserve"> </w:t>
+      </w:r>
+      <w:proofErr w:type="spellStart"/>
+      <w:r>
+        <w:rPr>
+          <w:i/>
+        </w:rPr>
+        <w:t>Stochastic</w:t>
+      </w:r>
+      <w:proofErr w:type="spellEnd"/>
+      <w:r>
+        <w:rPr>
+          <w:i/>
+        </w:rPr>
+        <w:t xml:space="preserve"> simulation, Check model type </w:t>
       </w:r>
       <w:r>
         <w:t xml:space="preserve">et </w:t>
       </w:r>
+      <w:proofErr w:type="spellStart"/>
       <w:r>
         <w:rPr>
           <w:i/>
         </w:rPr>
-        <w:t xml:space="preserve">Statistics. </w:t>
+        <w:t>Statistics</w:t>
+      </w:r>
+      <w:proofErr w:type="spellEnd"/>
+      <w:r>
+        <w:rPr>
+          <w:i/>
+        </w:rPr>
+        <w:t xml:space="preserve">. </w:t>
       </w:r>
       <w:r>
         <w:t xml:space="preserve">Cette fonctionnalité comporterait deux volets. </w:t>
@@ -885,15 +2237,166 @@
       <w:r>
         <w:t xml:space="preserve">Un premier représenté par un nouveau menu </w:t>
       </w:r>
+      <w:proofErr w:type="spellStart"/>
       <w:r>
         <w:rPr>
           <w:i/>
         </w:rPr>
-        <w:t>Add Function</w:t>
-      </w:r>
-      <w:r>
-        <w:t xml:space="preserve">, utilisé par une personne un minimum familière avec Pint, qui pourrait ajouter l’outil souhaité et spécifier les arguments pris en entrée par l’outil en question. </w:t>
-      </w:r>
+        <w:t>Add</w:t>
+      </w:r>
+      <w:proofErr w:type="spellEnd"/>
+      <w:r>
+        <w:rPr>
+          <w:i/>
+        </w:rPr>
+        <w:t xml:space="preserve"> </w:t>
+      </w:r>
+      <w:proofErr w:type="spellStart"/>
+      <w:r>
+        <w:rPr>
+          <w:i/>
+        </w:rPr>
+        <w:t>Function</w:t>
+      </w:r>
+      <w:proofErr w:type="spellEnd"/>
+      <w:r>
+        <w:t xml:space="preserve">, utilisé par une personne un minimum familière avec </w:t>
+      </w:r>
+      <w:proofErr w:type="spellStart"/>
+      <w:r>
+        <w:t>Pint</w:t>
+      </w:r>
+      <w:proofErr w:type="spellEnd"/>
+      <w:r>
+        <w:t xml:space="preserve">, qui pourrait ajouter l’outil souhaité et spécifier les arguments pris en entrée par l’outil en question. </w:t>
+      </w:r>
+      <w:r>
+        <w:t xml:space="preserve"> Les arguments en entrée seraient de types :</w:t>
+      </w:r>
+    </w:p>
+    <w:p/>
+    <w:p>
+      <w:r>
+        <w:rPr>
+          <w:noProof/>
+          <w:lang w:val="en-US" w:eastAsia="zh-TW"/>
+        </w:rPr>
+        <w:lastRenderedPageBreak/>
+        <w:pict>
+          <v:shapetype id="_x0000_t202" coordsize="21600,21600" o:spt="202" path="m,l,21600r21600,l21600,xe">
+            <v:stroke joinstyle="miter"/>
+            <v:path gradientshapeok="t" o:connecttype="rect"/>
+          </v:shapetype>
+          <v:shape id="_x0000_s1026" type="#_x0000_t202" style="position:absolute;margin-left:25.25pt;margin-top:8.7pt;width:179.7pt;height:116.65pt;z-index:251660288;mso-width-percent:400;mso-width-percent:400;mso-width-relative:margin;mso-height-relative:margin" strokecolor="white [3212]">
+            <v:textbox>
+              <w:txbxContent>
+                <w:p>
+                  <w:pPr>
+                    <w:pStyle w:val="ListParagraph"/>
+                    <w:numPr>
+                      <w:ilvl w:val="0"/>
+                      <w:numId w:val="7"/>
+                    </w:numPr>
+                  </w:pPr>
+                  <w:r>
+                    <w:t>Texte</w:t>
+                  </w:r>
+                </w:p>
+                <w:p>
+                  <w:pPr>
+                    <w:pStyle w:val="ListParagraph"/>
+                    <w:numPr>
+                      <w:ilvl w:val="0"/>
+                      <w:numId w:val="7"/>
+                    </w:numPr>
+                  </w:pPr>
+                  <w:r>
+                    <w:t>Entier</w:t>
+                  </w:r>
+                </w:p>
+                <w:p>
+                  <w:pPr>
+                    <w:pStyle w:val="ListParagraph"/>
+                    <w:numPr>
+                      <w:ilvl w:val="0"/>
+                      <w:numId w:val="7"/>
+                    </w:numPr>
+                  </w:pPr>
+                  <w:r>
+                    <w:t>Booléen</w:t>
+                  </w:r>
+                </w:p>
+                <w:p>
+                  <w:pPr>
+                    <w:pStyle w:val="ListParagraph"/>
+                    <w:numPr>
+                      <w:ilvl w:val="0"/>
+                      <w:numId w:val="7"/>
+                    </w:numPr>
+                  </w:pPr>
+                  <w:r>
+                    <w:t>Un processus ou une suite de processus</w:t>
+                  </w:r>
+                </w:p>
+                <w:p/>
+              </w:txbxContent>
+            </v:textbox>
+          </v:shape>
+        </w:pict>
+      </w:r>
+      <w:r>
+        <w:rPr>
+          <w:noProof/>
+          <w:lang w:val="en-US" w:eastAsia="zh-TW"/>
+        </w:rPr>
+        <w:pict>
+          <v:shape id="_x0000_s1027" type="#_x0000_t202" style="position:absolute;margin-left:251.85pt;margin-top:8.7pt;width:179.8pt;height:106.35pt;z-index:251662336;mso-width-percent:400;mso-height-percent:200;mso-width-percent:400;mso-height-percent:200;mso-width-relative:margin;mso-height-relative:margin" strokecolor="white [3212]">
+            <v:textbox style="mso-fit-shape-to-text:t">
+              <w:txbxContent>
+                <w:p>
+                  <w:pPr>
+                    <w:pStyle w:val="ListParagraph"/>
+                    <w:numPr>
+                      <w:ilvl w:val="0"/>
+                      <w:numId w:val="7"/>
+                    </w:numPr>
+                  </w:pPr>
+                  <w:r>
+                    <w:t>Fichier ou répertoire</w:t>
+                  </w:r>
+                </w:p>
+                <w:p>
+                  <w:pPr>
+                    <w:pStyle w:val="ListParagraph"/>
+                    <w:numPr>
+                      <w:ilvl w:val="0"/>
+                      <w:numId w:val="8"/>
+                    </w:numPr>
+                  </w:pPr>
+                  <w:r>
+                    <w:t>Un choix à faire, par exemple : true or false, qui se ferait via un menu déroulant</w:t>
+                  </w:r>
+                </w:p>
+              </w:txbxContent>
+            </v:textbox>
+          </v:shape>
+        </w:pict>
+      </w:r>
+    </w:p>
+    <w:p/>
+    <w:p/>
+    <w:p/>
+    <w:p/>
+    <w:p/>
+    <w:p>
+      <w:r>
+        <w:t>Les arguments en entrée pourrait aussi être spécifié facultatifs ou non.</w:t>
+      </w:r>
+    </w:p>
+    <w:p>
+      <w:pPr>
+        <w:pStyle w:val="ListParagraph"/>
+      </w:pPr>
     </w:p>
     <w:p>
       <w:pPr>
@@ -904,7 +2407,6 @@
           <w:noProof/>
           <w:lang w:eastAsia="fr-FR"/>
         </w:rPr>
-        <w:lastRenderedPageBreak/>
         <w:drawing>
           <wp:inline distT="0" distB="0" distL="0" distR="0">
             <wp:extent cx="5229225" cy="5153025"/>
@@ -961,6 +2463,7 @@
           <w:noProof/>
           <w:lang w:eastAsia="fr-FR"/>
         </w:rPr>
+        <w:lastRenderedPageBreak/>
         <w:drawing>
           <wp:inline distT="0" distB="0" distL="0" distR="0">
             <wp:extent cx="5760720" cy="2660288"/>
@@ -1011,7 +2514,6 @@
     <w:p/>
     <w:p>
       <w:r>
-        <w:lastRenderedPageBreak/>
         <w:t xml:space="preserve">Le deuxième volet est le nouvel outil intégré au programme et utilisable par le biologiste. En cliquant sur le nouveau sous-menu représentant le nouvel outil, le programme lui demandera les différents </w:t>
       </w:r>
       <w:r>
@@ -1077,6 +2579,7 @@
           <w:noProof/>
           <w:lang w:eastAsia="fr-FR"/>
         </w:rPr>
+        <w:lastRenderedPageBreak/>
         <w:drawing>
           <wp:inline distT="0" distB="0" distL="0" distR="0">
             <wp:extent cx="5760720" cy="2663696"/>
@@ -1126,20 +2629,50 @@
     </w:p>
     <w:p>
       <w:r>
+        <w:t>Au final, on aurait en sortie de l’outil, soit un fichier, soit un booléen, soit du texte.</w:t>
+      </w:r>
+    </w:p>
+    <w:p>
+      <w:pPr>
         <w:rPr>
           <w:u w:val="single"/>
         </w:rPr>
+      </w:pPr>
+      <w:r>
+        <w:t>Le formulaire de demande d’arguments n’est pas encore définitif : soit on demanderait tous les arguments sur une page, soit sur plusieurs.</w:t>
+      </w:r>
+    </w:p>
+    <w:p>
+      <w:pPr>
+        <w:rPr>
+          <w:u w:val="single"/>
+        </w:rPr>
+      </w:pPr>
+    </w:p>
+    <w:p>
+      <w:pPr>
+        <w:rPr>
+          <w:u w:val="single"/>
+        </w:rPr>
+      </w:pPr>
+    </w:p>
+    <w:p>
+      <w:r>
+        <w:rPr>
+          <w:u w:val="single"/>
+        </w:rPr>
         <w:t>Priorité 2 :</w:t>
       </w:r>
     </w:p>
     <w:p>
       <w:pPr>
-        <w:pStyle w:val="ListParagraph"/>
+        <w:pStyle w:val="Heading1"/>
         <w:numPr>
           <w:ilvl w:val="0"/>
-          <w:numId w:val="5"/>
+          <w:numId w:val="6"/>
         </w:numPr>
       </w:pPr>
+      <w:bookmarkStart w:id="7" w:name="_Toc348542713"/>
       <w:r>
         <w:t>Résolution du b</w:t>
       </w:r>
@@ -1147,9 +2680,16 @@
         <w:t>ug </w:t>
       </w:r>
       <w:r>
-        <w:t>de fonctionnement de gPH</w:t>
-      </w:r>
-    </w:p>
+        <w:t xml:space="preserve">de fonctionnement de </w:t>
+      </w:r>
+      <w:proofErr w:type="spellStart"/>
+      <w:r>
+        <w:t>gPH</w:t>
+      </w:r>
+      <w:bookmarkEnd w:id="7"/>
+      <w:proofErr w:type="spellEnd"/>
+    </w:p>
+    <w:p/>
     <w:p>
       <w:r>
         <w:t xml:space="preserve">Description </w:t>
@@ -1158,7 +2698,39 @@
         <w:t xml:space="preserve">: </w:t>
       </w:r>
       <w:r>
-        <w:t>Le logiciel gPH Interface ne fonctionne pas si la langue d’installation du système d’exploitation utilisé (Ubuntu) est le français. Pour le moment, gPH ne fonctionne que sur Ubuntu installé en anglais. Le problème serait du à la mauvaise interprétation de la virgule</w:t>
+        <w:t xml:space="preserve">Le logiciel </w:t>
+      </w:r>
+      <w:proofErr w:type="spellStart"/>
+      <w:r>
+        <w:t>gPH</w:t>
+      </w:r>
+      <w:proofErr w:type="spellEnd"/>
+      <w:r>
+        <w:t xml:space="preserve"> Interface ne fonctionne pas si la langue d’installation du système d’exploitation utilisé (</w:t>
+      </w:r>
+      <w:proofErr w:type="spellStart"/>
+      <w:r>
+        <w:t>Ubuntu</w:t>
+      </w:r>
+      <w:proofErr w:type="spellEnd"/>
+      <w:r>
+        <w:t xml:space="preserve">) est le français. Pour le moment, </w:t>
+      </w:r>
+      <w:proofErr w:type="spellStart"/>
+      <w:r>
+        <w:t>gPH</w:t>
+      </w:r>
+      <w:proofErr w:type="spellEnd"/>
+      <w:r>
+        <w:t xml:space="preserve"> ne fonctionne que sur </w:t>
+      </w:r>
+      <w:proofErr w:type="spellStart"/>
+      <w:r>
+        <w:t>Ubuntu</w:t>
+      </w:r>
+      <w:proofErr w:type="spellEnd"/>
+      <w:r>
+        <w:t xml:space="preserve"> installé en anglais. Le problème serait du à la mauvaise interprétation de la virgule</w:t>
       </w:r>
       <w:r>
         <w:t xml:space="preserve"> ou du point dans les fichiers d’entrée (fichiers .ph).</w:t>
@@ -1167,17 +2739,19 @@
     <w:p/>
     <w:p>
       <w:pPr>
-        <w:pStyle w:val="ListParagraph"/>
+        <w:pStyle w:val="Heading1"/>
         <w:numPr>
           <w:ilvl w:val="0"/>
-          <w:numId w:val="5"/>
+          <w:numId w:val="6"/>
         </w:numPr>
       </w:pPr>
-      <w:r>
-        <w:lastRenderedPageBreak/>
+      <w:bookmarkStart w:id="8" w:name="_Toc348542714"/>
+      <w:r>
         <w:t>Mettre une barre de chargement ou au minimum un texte « chargement en cours » lors de chargement de modèle</w:t>
       </w:r>
-    </w:p>
+      <w:bookmarkEnd w:id="8"/>
+    </w:p>
+    <w:p/>
     <w:p>
       <w:r>
         <w:t>Pour des modèles comportant un grand nombre de sortes, le chargement peut être long et l’utilisateur ne sait pas si le programme continue de charger ou à arrêter de fonctionner. Il serait intéressant d’afficher un message indiquant à l’utilisateur le chargement du programme.</w:t>
@@ -1189,6 +2763,7 @@
           <w:noProof/>
           <w:lang w:eastAsia="fr-FR"/>
         </w:rPr>
+        <w:lastRenderedPageBreak/>
         <w:drawing>
           <wp:inline distT="0" distB="0" distL="0" distR="0">
             <wp:extent cx="5760720" cy="3339265"/>
@@ -1236,41 +2811,76 @@
         </w:drawing>
       </w:r>
     </w:p>
+    <w:p/>
+    <w:p>
+      <w:pPr>
+        <w:pStyle w:val="Heading1"/>
+        <w:numPr>
+          <w:ilvl w:val="0"/>
+          <w:numId w:val="6"/>
+        </w:numPr>
+      </w:pPr>
+      <w:bookmarkStart w:id="9" w:name="_Toc348542715"/>
+      <w:r>
+        <w:t>Coloration syntaxique</w:t>
+      </w:r>
+      <w:bookmarkEnd w:id="9"/>
+      <w:r>
+        <w:t xml:space="preserve"> </w:t>
+      </w:r>
+    </w:p>
+    <w:p/>
+    <w:p>
+      <w:r>
+        <w:t xml:space="preserve">Description </w:t>
+      </w:r>
+      <w:r>
+        <w:t>du</w:t>
+      </w:r>
+      <w:r>
+        <w:t xml:space="preserve"> problème : La zone de texte </w:t>
+      </w:r>
+      <w:r>
+        <w:t>décrivant le modèle</w:t>
+      </w:r>
+      <w:r>
+        <w:t xml:space="preserve"> (affichage du fichier .ph) dans le panneau latéral est affiché blanc sur noir. Il serait préférable d’afficher le texte sur fond blanc et de colorer ce dern</w:t>
+      </w:r>
+      <w:r>
+        <w:t xml:space="preserve">ier en appliquant une couleur pour chaque type d’éléments du formalisme </w:t>
+      </w:r>
+      <w:proofErr w:type="spellStart"/>
+      <w:r>
+        <w:t>Process</w:t>
+      </w:r>
+      <w:proofErr w:type="spellEnd"/>
+      <w:r>
+        <w:t xml:space="preserve"> </w:t>
+      </w:r>
+      <w:proofErr w:type="spellStart"/>
+      <w:r>
+        <w:t>Hitting</w:t>
+      </w:r>
+      <w:proofErr w:type="spellEnd"/>
+      <w:r>
+        <w:t>.</w:t>
+      </w:r>
+    </w:p>
+    <w:p>
+      <w:r>
+        <w:t>Règles syntaxiques à appliquer :</w:t>
+      </w:r>
+    </w:p>
     <w:p>
       <w:pPr>
         <w:pStyle w:val="ListParagraph"/>
         <w:numPr>
           <w:ilvl w:val="0"/>
-          <w:numId w:val="5"/>
+          <w:numId w:val="9"/>
         </w:numPr>
       </w:pPr>
       <w:r>
-        <w:t xml:space="preserve">Coloration syntaxique </w:t>
-      </w:r>
-    </w:p>
-    <w:p>
-      <w:r>
-        <w:t xml:space="preserve">Description </w:t>
-      </w:r>
-      <w:r>
-        <w:t>du</w:t>
-      </w:r>
-      <w:r>
-        <w:t xml:space="preserve"> problème : La zone de texte </w:t>
-      </w:r>
-      <w:r>
-        <w:t>décrivant le modèle</w:t>
-      </w:r>
-      <w:r>
-        <w:t xml:space="preserve"> (affichage du fichier .ph) dans le panneau latéral est affiché blanc sur noir. Il serait préférable d’afficher le texte sur fond blanc et de colorer ce dern</w:t>
-      </w:r>
-      <w:r>
-        <w:t>ier en appliquant une couleur pour chaque type d’éléments du formalisme Process Hitting.</w:t>
-      </w:r>
-    </w:p>
-    <w:p>
-      <w:r>
-        <w:t>Règles syntaxiques à appliquer :</w:t>
+        <w:t>Signes de ponctuation en bleu</w:t>
       </w:r>
     </w:p>
     <w:p>
@@ -1278,22 +2888,247 @@
         <w:pStyle w:val="ListParagraph"/>
         <w:numPr>
           <w:ilvl w:val="0"/>
-          <w:numId w:val="5"/>
+          <w:numId w:val="9"/>
         </w:numPr>
       </w:pPr>
       <w:r>
+        <w:t xml:space="preserve">Facteur et degré d’absorption stochastique </w:t>
+      </w:r>
+      <w:proofErr w:type="gramStart"/>
+      <w:r>
+        <w:t xml:space="preserve">( </w:t>
+      </w:r>
+      <w:r>
+        <w:rPr>
+          <w:rFonts w:ascii="Consolas" w:hAnsi="Consolas" w:cs="Consolas"/>
+          <w:color w:val="333333"/>
+          <w:sz w:val="20"/>
+          <w:szCs w:val="20"/>
+          <w:shd w:val="clear" w:color="auto" w:fill="FFFFFF"/>
+        </w:rPr>
+        <w:t>@</w:t>
+      </w:r>
+      <w:proofErr w:type="gramEnd"/>
+      <w:r>
+        <w:rPr>
+          <w:rFonts w:ascii="Consolas" w:hAnsi="Consolas" w:cs="Consolas"/>
+          <w:color w:val="333333"/>
+          <w:sz w:val="20"/>
+          <w:szCs w:val="20"/>
+          <w:shd w:val="clear" w:color="auto" w:fill="FFFFFF"/>
+        </w:rPr>
+        <w:t xml:space="preserve"> r ~ sa</w:t>
+      </w:r>
+      <w:r>
+        <w:t>) en jaune</w:t>
+      </w:r>
+    </w:p>
+    <w:p>
+      <w:pPr>
+        <w:pStyle w:val="ListParagraph"/>
+        <w:numPr>
+          <w:ilvl w:val="0"/>
+          <w:numId w:val="9"/>
+        </w:numPr>
+      </w:pPr>
+      <w:r>
+        <w:t>Les commentaires (* …. *) en vert fluo</w:t>
+      </w:r>
+    </w:p>
+    <w:p>
+      <w:pPr>
+        <w:pStyle w:val="ListParagraph"/>
+        <w:numPr>
+          <w:ilvl w:val="0"/>
+          <w:numId w:val="9"/>
+        </w:numPr>
+      </w:pPr>
+      <w:r>
+        <w:t xml:space="preserve">Les éléments du header, </w:t>
+      </w:r>
+      <w:proofErr w:type="spellStart"/>
+      <w:r>
+        <w:t>footer</w:t>
+      </w:r>
+      <w:proofErr w:type="spellEnd"/>
+      <w:r>
+        <w:t xml:space="preserve"> et body en rouge</w:t>
+      </w:r>
+    </w:p>
+    <w:p>
+      <w:r>
+        <w:rPr>
+          <w:noProof/>
+          <w:lang w:eastAsia="fr-FR"/>
+        </w:rPr>
+        <w:lastRenderedPageBreak/>
+        <w:drawing>
+          <wp:inline distT="0" distB="0" distL="0" distR="0">
+            <wp:extent cx="1724025" cy="5038725"/>
+            <wp:effectExtent l="19050" t="0" r="9525" b="0"/>
+            <wp:docPr id="9" name="Picture 1"/>
+            <wp:cNvGraphicFramePr>
+              <a:graphicFrameLocks xmlns:a="http://schemas.openxmlformats.org/drawingml/2006/main" noChangeAspect="1"/>
+            </wp:cNvGraphicFramePr>
+            <a:graphic xmlns:a="http://schemas.openxmlformats.org/drawingml/2006/main">
+              <a:graphicData uri="http://schemas.openxmlformats.org/drawingml/2006/picture">
+                <pic:pic xmlns:pic="http://schemas.openxmlformats.org/drawingml/2006/picture">
+                  <pic:nvPicPr>
+                    <pic:cNvPr id="0" name="Picture 1"/>
+                    <pic:cNvPicPr>
+                      <a:picLocks noChangeAspect="1" noChangeArrowheads="1"/>
+                    </pic:cNvPicPr>
+                  </pic:nvPicPr>
+                  <pic:blipFill>
+                    <a:blip r:embed="rId21" cstate="print"/>
+                    <a:srcRect/>
+                    <a:stretch>
+                      <a:fillRect/>
+                    </a:stretch>
+                  </pic:blipFill>
+                  <pic:spPr bwMode="auto">
+                    <a:xfrm>
+                      <a:off x="0" y="0"/>
+                      <a:ext cx="1724025" cy="5038725"/>
+                    </a:xfrm>
+                    <a:prstGeom prst="rect">
+                      <a:avLst/>
+                    </a:prstGeom>
+                    <a:noFill/>
+                    <a:ln w="9525">
+                      <a:noFill/>
+                      <a:miter lim="800000"/>
+                      <a:headEnd/>
+                      <a:tailEnd/>
+                    </a:ln>
+                  </pic:spPr>
+                </pic:pic>
+              </a:graphicData>
+            </a:graphic>
+          </wp:inline>
+        </w:drawing>
+      </w:r>
+    </w:p>
+    <w:p>
+      <w:pPr>
+        <w:pStyle w:val="Heading1"/>
+        <w:numPr>
+          <w:ilvl w:val="0"/>
+          <w:numId w:val="6"/>
+        </w:numPr>
+      </w:pPr>
+      <w:bookmarkStart w:id="10" w:name="_Toc348542716"/>
+      <w:r>
         <w:t>Permettre la sélection d’une suite de processus (en vue d’une utilisation dans le branchement d’un nouveau module)</w:t>
       </w:r>
-    </w:p>
-    <w:p>
-      <w:r>
-        <w:t>Dans le cas de l’intégration d’un nouvel outil Pint au programme via la fonctionnalité no 6, l’utilisateur peut être amené à rentrer un nombre x de sortes en argument en entrée. Au lieu de rentrer les noms de chaque sorte via un champ texte, iI serait intéressant de permettre à l’utilisateur de cliquer sur les sortes qu’il veut rentrer comme arguments sur le graphe qu’il visualise.</w:t>
+      <w:bookmarkEnd w:id="10"/>
+    </w:p>
+    <w:p/>
+    <w:p>
+      <w:r>
+        <w:t xml:space="preserve">Dans le cas de l’intégration d’un nouvel outil </w:t>
+      </w:r>
+      <w:proofErr w:type="spellStart"/>
+      <w:r>
+        <w:t>Pint</w:t>
+      </w:r>
+      <w:proofErr w:type="spellEnd"/>
+      <w:r>
+        <w:t xml:space="preserve"> au programme via la fonctionnalité no 6, l’utilisateur peut être amené</w:t>
+      </w:r>
+      <w:r>
+        <w:t xml:space="preserve"> à rentrer un nombre x de processus</w:t>
+      </w:r>
+      <w:r>
+        <w:t xml:space="preserve"> en argument en entrée. </w:t>
+      </w:r>
+      <w:r>
+        <w:t xml:space="preserve">Il serait intéressant de permettre l’entrée d’une suite </w:t>
+      </w:r>
+      <w:r>
+        <w:t xml:space="preserve">ordonnée </w:t>
+      </w:r>
+      <w:r>
+        <w:t>de processus en les sélectionnant dans un volet affichant tous les processus du modèle. Il est important que le logiciel considère la sélection comme une sélection ordonnée des processus.</w:t>
+      </w:r>
+    </w:p>
+    <w:p/>
+    <w:p/>
+    <w:p/>
+    <w:p/>
+    <w:p>
+      <w:pPr>
+        <w:pStyle w:val="Heading1"/>
+        <w:numPr>
+          <w:ilvl w:val="0"/>
+          <w:numId w:val="6"/>
+        </w:numPr>
+      </w:pPr>
+      <w:bookmarkStart w:id="11" w:name="_Toc348542717"/>
+      <w:r>
+        <w:lastRenderedPageBreak/>
+        <w:t xml:space="preserve">Outil </w:t>
+      </w:r>
+      <w:proofErr w:type="spellStart"/>
+      <w:r>
+        <w:t>Pint</w:t>
+      </w:r>
+      <w:proofErr w:type="spellEnd"/>
+      <w:r>
+        <w:t xml:space="preserve"> « </w:t>
+      </w:r>
+      <w:proofErr w:type="spellStart"/>
+      <w:r>
+        <w:t>Compute</w:t>
+      </w:r>
+      <w:proofErr w:type="spellEnd"/>
+      <w:r>
+        <w:t xml:space="preserve"> </w:t>
+      </w:r>
+      <w:proofErr w:type="spellStart"/>
+      <w:r>
+        <w:t>Reachability</w:t>
+      </w:r>
+      <w:proofErr w:type="spellEnd"/>
+      <w:r>
+        <w:t> »</w:t>
+      </w:r>
+      <w:bookmarkEnd w:id="11"/>
+    </w:p>
+    <w:p/>
+    <w:p>
+      <w:r>
+        <w:t>L’appel de l’outil « </w:t>
+      </w:r>
+      <w:proofErr w:type="spellStart"/>
+      <w:r>
+        <w:t>compute</w:t>
+      </w:r>
+      <w:proofErr w:type="spellEnd"/>
+      <w:r>
+        <w:t xml:space="preserve"> </w:t>
+      </w:r>
+      <w:proofErr w:type="spellStart"/>
+      <w:r>
+        <w:t>reachability</w:t>
+      </w:r>
+      <w:proofErr w:type="spellEnd"/>
+      <w:r>
+        <w:t xml:space="preserve"> » via l’interface graphique ne </w:t>
+      </w:r>
+      <w:proofErr w:type="spellStart"/>
+      <w:r>
+        <w:t>fonctionnne</w:t>
+      </w:r>
+      <w:proofErr w:type="spellEnd"/>
+      <w:r>
+        <w:t xml:space="preserve"> pas. Il faudrait rendre cet outil utilisable.</w:t>
       </w:r>
     </w:p>
     <w:p/>
     <w:sectPr>
-      <w:headerReference w:type="default" r:id="rId21"/>
-      <w:footerReference w:type="default" r:id="rId22"/>
+      <w:headerReference w:type="default" r:id="rId22"/>
+      <w:footerReference w:type="default" r:id="rId23"/>
       <w:pgSz w:w="11906" w:h="16838"/>
       <w:pgMar w:top="1417" w:right="1417" w:bottom="1417" w:left="1417" w:header="708" w:footer="708" w:gutter="0"/>
       <w:cols w:space="720"/>
@@ -1333,17 +3168,55 @@
 <w:ftr xmlns:ve="http://schemas.openxmlformats.org/markup-compatibility/2006" xmlns:o="urn:schemas-microsoft-com:office:office" xmlns:r="http://schemas.openxmlformats.org/officeDocument/2006/relationships" xmlns:m="http://schemas.openxmlformats.org/officeDocument/2006/math" xmlns:v="urn:schemas-microsoft-com:vml" xmlns:wp="http://schemas.openxmlformats.org/drawingml/2006/wordprocessingDrawing" xmlns:w10="urn:schemas-microsoft-com:office:word" xmlns:w="http://schemas.openxmlformats.org/wordprocessingml/2006/main" xmlns:wne="http://schemas.microsoft.com/office/word/2006/wordml">
   <w:p>
     <w:pPr>
-      <w:pStyle w:val="Footer1"/>
-      <w:jc w:val="right"/>
-    </w:pPr>
-  </w:p>
-  <w:p>
-    <w:pPr>
-      <w:pStyle w:val="Footer1"/>
+      <w:pStyle w:val="Footer"/>
+      <w:pBdr>
+        <w:top w:val="thinThickSmallGap" w:sz="24" w:space="1" w:color="622423" w:themeColor="accent2" w:themeShade="7F"/>
+      </w:pBdr>
+      <w:rPr>
+        <w:rFonts w:asciiTheme="majorHAnsi" w:hAnsiTheme="majorHAnsi"/>
+      </w:rPr>
     </w:pPr>
     <w:r>
-      <w:t>Clavel Jean-Baptiste De Pujo Thomas Thang Rémi</w:t>
+      <w:rPr>
+        <w:rFonts w:asciiTheme="majorHAnsi" w:hAnsiTheme="majorHAnsi"/>
+      </w:rPr>
+      <w:t xml:space="preserve">Jean Baptiste Clavel – Thomas De </w:t>
     </w:r>
+    <w:proofErr w:type="spellStart"/>
+    <w:r>
+      <w:rPr>
+        <w:rFonts w:asciiTheme="majorHAnsi" w:hAnsiTheme="majorHAnsi"/>
+      </w:rPr>
+      <w:t>Pujo</w:t>
+    </w:r>
+    <w:proofErr w:type="spellEnd"/>
+    <w:r>
+      <w:rPr>
+        <w:rFonts w:asciiTheme="majorHAnsi" w:hAnsiTheme="majorHAnsi"/>
+      </w:rPr>
+      <w:t xml:space="preserve"> – Rémi </w:t>
+    </w:r>
+    <w:r>
+      <w:rPr>
+        <w:rFonts w:asciiTheme="majorHAnsi" w:hAnsiTheme="majorHAnsi"/>
+      </w:rPr>
+      <w:ptab w:relativeTo="margin" w:alignment="right" w:leader="none"/>
+    </w:r>
+    <w:r>
+      <w:rPr>
+        <w:rFonts w:asciiTheme="majorHAnsi" w:hAnsiTheme="majorHAnsi"/>
+      </w:rPr>
+      <w:t xml:space="preserve">Page </w:t>
+    </w:r>
+    <w:fldSimple w:instr=" PAGE   \* MERGEFORMAT ">
+      <w:r>
+        <w:rPr>
+          <w:rFonts w:asciiTheme="majorHAnsi" w:hAnsiTheme="majorHAnsi"/>
+          <w:noProof/>
+        </w:rPr>
+        <w:t>10</w:t>
+      </w:r>
+    </w:fldSimple>
   </w:p>
   <w:p>
     <w:pPr>
@@ -1385,13 +3258,25 @@
       <w:pStyle w:val="Header1"/>
       <w:jc w:val="right"/>
     </w:pPr>
+    <w:proofErr w:type="spellStart"/>
+    <w:proofErr w:type="gramStart"/>
     <w:r>
       <w:rPr>
         <w:rFonts w:ascii="Cambria" w:hAnsi="Cambria"/>
         <w:sz w:val="36"/>
         <w:szCs w:val="36"/>
       </w:rPr>
-      <w:t>gPH Interface</w:t>
+      <w:t>gPH</w:t>
+    </w:r>
+    <w:proofErr w:type="spellEnd"/>
+    <w:proofErr w:type="gramEnd"/>
+    <w:r>
+      <w:rPr>
+        <w:rFonts w:ascii="Cambria" w:hAnsi="Cambria"/>
+        <w:sz w:val="36"/>
+        <w:szCs w:val="36"/>
+      </w:rPr>
+      <w:t xml:space="preserve"> Interface</w:t>
     </w:r>
   </w:p>
   <w:p>
@@ -1422,6 +3307,92 @@
 <file path=word/numbering.xml><?xml version="1.0" encoding="utf-8"?>
 <w:numbering xmlns:ve="http://schemas.openxmlformats.org/markup-compatibility/2006" xmlns:o="urn:schemas-microsoft-com:office:office" xmlns:r="http://schemas.openxmlformats.org/officeDocument/2006/relationships" xmlns:m="http://schemas.openxmlformats.org/officeDocument/2006/math" xmlns:v="urn:schemas-microsoft-com:vml" xmlns:wp="http://schemas.openxmlformats.org/drawingml/2006/wordprocessingDrawing" xmlns:w10="urn:schemas-microsoft-com:office:word" xmlns:w="http://schemas.openxmlformats.org/wordprocessingml/2006/main" xmlns:wne="http://schemas.microsoft.com/office/word/2006/wordml">
   <w:abstractNum w:abstractNumId="0">
+    <w:nsid w:val="0A6D239A"/>
+    <w:multiLevelType w:val="hybridMultilevel"/>
+    <w:tmpl w:val="48C89248"/>
+    <w:lvl w:ilvl="0" w:tplc="040C000F">
+      <w:start w:val="1"/>
+      <w:numFmt w:val="decimal"/>
+      <w:lvlText w:val="%1."/>
+      <w:lvlJc w:val="left"/>
+      <w:pPr>
+        <w:ind w:left="720" w:hanging="360"/>
+      </w:pPr>
+    </w:lvl>
+    <w:lvl w:ilvl="1" w:tplc="040C0019" w:tentative="1">
+      <w:start w:val="1"/>
+      <w:numFmt w:val="lowerLetter"/>
+      <w:lvlText w:val="%2."/>
+      <w:lvlJc w:val="left"/>
+      <w:pPr>
+        <w:ind w:left="1440" w:hanging="360"/>
+      </w:pPr>
+    </w:lvl>
+    <w:lvl w:ilvl="2" w:tplc="040C001B" w:tentative="1">
+      <w:start w:val="1"/>
+      <w:numFmt w:val="lowerRoman"/>
+      <w:lvlText w:val="%3."/>
+      <w:lvlJc w:val="right"/>
+      <w:pPr>
+        <w:ind w:left="2160" w:hanging="180"/>
+      </w:pPr>
+    </w:lvl>
+    <w:lvl w:ilvl="3" w:tplc="040C000F" w:tentative="1">
+      <w:start w:val="1"/>
+      <w:numFmt w:val="decimal"/>
+      <w:lvlText w:val="%4."/>
+      <w:lvlJc w:val="left"/>
+      <w:pPr>
+        <w:ind w:left="2880" w:hanging="360"/>
+      </w:pPr>
+    </w:lvl>
+    <w:lvl w:ilvl="4" w:tplc="040C0019" w:tentative="1">
+      <w:start w:val="1"/>
+      <w:numFmt w:val="lowerLetter"/>
+      <w:lvlText w:val="%5."/>
+      <w:lvlJc w:val="left"/>
+      <w:pPr>
+        <w:ind w:left="3600" w:hanging="360"/>
+      </w:pPr>
+    </w:lvl>
+    <w:lvl w:ilvl="5" w:tplc="040C001B" w:tentative="1">
+      <w:start w:val="1"/>
+      <w:numFmt w:val="lowerRoman"/>
+      <w:lvlText w:val="%6."/>
+      <w:lvlJc w:val="right"/>
+      <w:pPr>
+        <w:ind w:left="4320" w:hanging="180"/>
+      </w:pPr>
+    </w:lvl>
+    <w:lvl w:ilvl="6" w:tplc="040C000F" w:tentative="1">
+      <w:start w:val="1"/>
+      <w:numFmt w:val="decimal"/>
+      <w:lvlText w:val="%7."/>
+      <w:lvlJc w:val="left"/>
+      <w:pPr>
+        <w:ind w:left="5040" w:hanging="360"/>
+      </w:pPr>
+    </w:lvl>
+    <w:lvl w:ilvl="7" w:tplc="040C0019" w:tentative="1">
+      <w:start w:val="1"/>
+      <w:numFmt w:val="lowerLetter"/>
+      <w:lvlText w:val="%8."/>
+      <w:lvlJc w:val="left"/>
+      <w:pPr>
+        <w:ind w:left="5760" w:hanging="360"/>
+      </w:pPr>
+    </w:lvl>
+    <w:lvl w:ilvl="8" w:tplc="040C001B" w:tentative="1">
+      <w:start w:val="1"/>
+      <w:numFmt w:val="lowerRoman"/>
+      <w:lvlText w:val="%9."/>
+      <w:lvlJc w:val="right"/>
+      <w:pPr>
+        <w:ind w:left="6480" w:hanging="180"/>
+      </w:pPr>
+    </w:lvl>
+  </w:abstractNum>
+  <w:abstractNum w:abstractNumId="1">
     <w:nsid w:val="183C5CDC"/>
     <w:multiLevelType w:val="hybridMultilevel"/>
     <w:tmpl w:val="45E61C6E"/>
@@ -1510,7 +3481,120 @@
       </w:pPr>
     </w:lvl>
   </w:abstractNum>
-  <w:abstractNum w:abstractNumId="1">
+  <w:abstractNum w:abstractNumId="2">
+    <w:nsid w:val="23773F34"/>
+    <w:multiLevelType w:val="hybridMultilevel"/>
+    <w:tmpl w:val="F196ADF2"/>
+    <w:lvl w:ilvl="0" w:tplc="040C0001">
+      <w:start w:val="1"/>
+      <w:numFmt w:val="bullet"/>
+      <w:lvlText w:val=""/>
+      <w:lvlJc w:val="left"/>
+      <w:pPr>
+        <w:ind w:left="720" w:hanging="360"/>
+      </w:pPr>
+      <w:rPr>
+        <w:rFonts w:ascii="Symbol" w:hAnsi="Symbol" w:hint="default"/>
+      </w:rPr>
+    </w:lvl>
+    <w:lvl w:ilvl="1" w:tplc="040C0003" w:tentative="1">
+      <w:start w:val="1"/>
+      <w:numFmt w:val="bullet"/>
+      <w:lvlText w:val="o"/>
+      <w:lvlJc w:val="left"/>
+      <w:pPr>
+        <w:ind w:left="1440" w:hanging="360"/>
+      </w:pPr>
+      <w:rPr>
+        <w:rFonts w:ascii="Courier New" w:hAnsi="Courier New" w:cs="Courier New" w:hint="default"/>
+      </w:rPr>
+    </w:lvl>
+    <w:lvl w:ilvl="2" w:tplc="040C0005" w:tentative="1">
+      <w:start w:val="1"/>
+      <w:numFmt w:val="bullet"/>
+      <w:lvlText w:val=""/>
+      <w:lvlJc w:val="left"/>
+      <w:pPr>
+        <w:ind w:left="2160" w:hanging="360"/>
+      </w:pPr>
+      <w:rPr>
+        <w:rFonts w:ascii="Wingdings" w:hAnsi="Wingdings" w:hint="default"/>
+      </w:rPr>
+    </w:lvl>
+    <w:lvl w:ilvl="3" w:tplc="040C0001" w:tentative="1">
+      <w:start w:val="1"/>
+      <w:numFmt w:val="bullet"/>
+      <w:lvlText w:val=""/>
+      <w:lvlJc w:val="left"/>
+      <w:pPr>
+        <w:ind w:left="2880" w:hanging="360"/>
+      </w:pPr>
+      <w:rPr>
+        <w:rFonts w:ascii="Symbol" w:hAnsi="Symbol" w:hint="default"/>
+      </w:rPr>
+    </w:lvl>
+    <w:lvl w:ilvl="4" w:tplc="040C0003" w:tentative="1">
+      <w:start w:val="1"/>
+      <w:numFmt w:val="bullet"/>
+      <w:lvlText w:val="o"/>
+      <w:lvlJc w:val="left"/>
+      <w:pPr>
+        <w:ind w:left="3600" w:hanging="360"/>
+      </w:pPr>
+      <w:rPr>
+        <w:rFonts w:ascii="Courier New" w:hAnsi="Courier New" w:cs="Courier New" w:hint="default"/>
+      </w:rPr>
+    </w:lvl>
+    <w:lvl w:ilvl="5" w:tplc="040C0005" w:tentative="1">
+      <w:start w:val="1"/>
+      <w:numFmt w:val="bullet"/>
+      <w:lvlText w:val=""/>
+      <w:lvlJc w:val="left"/>
+      <w:pPr>
+        <w:ind w:left="4320" w:hanging="360"/>
+      </w:pPr>
+      <w:rPr>
+        <w:rFonts w:ascii="Wingdings" w:hAnsi="Wingdings" w:hint="default"/>
+      </w:rPr>
+    </w:lvl>
+    <w:lvl w:ilvl="6" w:tplc="040C0001" w:tentative="1">
+      <w:start w:val="1"/>
+      <w:numFmt w:val="bullet"/>
+      <w:lvlText w:val=""/>
+      <w:lvlJc w:val="left"/>
+      <w:pPr>
+        <w:ind w:left="5040" w:hanging="360"/>
+      </w:pPr>
+      <w:rPr>
+        <w:rFonts w:ascii="Symbol" w:hAnsi="Symbol" w:hint="default"/>
+      </w:rPr>
+    </w:lvl>
+    <w:lvl w:ilvl="7" w:tplc="040C0003" w:tentative="1">
+      <w:start w:val="1"/>
+      <w:numFmt w:val="bullet"/>
+      <w:lvlText w:val="o"/>
+      <w:lvlJc w:val="left"/>
+      <w:pPr>
+        <w:ind w:left="5760" w:hanging="360"/>
+      </w:pPr>
+      <w:rPr>
+        <w:rFonts w:ascii="Courier New" w:hAnsi="Courier New" w:cs="Courier New" w:hint="default"/>
+      </w:rPr>
+    </w:lvl>
+    <w:lvl w:ilvl="8" w:tplc="040C0005" w:tentative="1">
+      <w:start w:val="1"/>
+      <w:numFmt w:val="bullet"/>
+      <w:lvlText w:val=""/>
+      <w:lvlJc w:val="left"/>
+      <w:pPr>
+        <w:ind w:left="6480" w:hanging="360"/>
+      </w:pPr>
+      <w:rPr>
+        <w:rFonts w:ascii="Wingdings" w:hAnsi="Wingdings" w:hint="default"/>
+      </w:rPr>
+    </w:lvl>
+  </w:abstractNum>
+  <w:abstractNum w:abstractNumId="3">
     <w:nsid w:val="35814872"/>
     <w:multiLevelType w:val="multilevel"/>
     <w:tmpl w:val="0B4000EC"/>
@@ -1623,7 +3707,7 @@
       </w:rPr>
     </w:lvl>
   </w:abstractNum>
-  <w:abstractNum w:abstractNumId="2">
+  <w:abstractNum w:abstractNumId="4">
     <w:nsid w:val="4AE20CA7"/>
     <w:multiLevelType w:val="hybridMultilevel"/>
     <w:tmpl w:val="84A061DA"/>
@@ -1735,7 +3819,7 @@
       </w:rPr>
     </w:lvl>
   </w:abstractNum>
-  <w:abstractNum w:abstractNumId="3">
+  <w:abstractNum w:abstractNumId="5">
     <w:nsid w:val="4DB3046F"/>
     <w:multiLevelType w:val="multilevel"/>
     <w:tmpl w:val="9EA24F30"/>
@@ -1848,7 +3932,120 @@
       </w:rPr>
     </w:lvl>
   </w:abstractNum>
-  <w:abstractNum w:abstractNumId="4">
+  <w:abstractNum w:abstractNumId="6">
+    <w:nsid w:val="63587622"/>
+    <w:multiLevelType w:val="hybridMultilevel"/>
+    <w:tmpl w:val="779031BA"/>
+    <w:lvl w:ilvl="0" w:tplc="040C0001">
+      <w:start w:val="1"/>
+      <w:numFmt w:val="bullet"/>
+      <w:lvlText w:val=""/>
+      <w:lvlJc w:val="left"/>
+      <w:pPr>
+        <w:ind w:left="720" w:hanging="360"/>
+      </w:pPr>
+      <w:rPr>
+        <w:rFonts w:ascii="Symbol" w:hAnsi="Symbol" w:hint="default"/>
+      </w:rPr>
+    </w:lvl>
+    <w:lvl w:ilvl="1" w:tplc="040C0003" w:tentative="1">
+      <w:start w:val="1"/>
+      <w:numFmt w:val="bullet"/>
+      <w:lvlText w:val="o"/>
+      <w:lvlJc w:val="left"/>
+      <w:pPr>
+        <w:ind w:left="1440" w:hanging="360"/>
+      </w:pPr>
+      <w:rPr>
+        <w:rFonts w:ascii="Courier New" w:hAnsi="Courier New" w:cs="Courier New" w:hint="default"/>
+      </w:rPr>
+    </w:lvl>
+    <w:lvl w:ilvl="2" w:tplc="040C0005" w:tentative="1">
+      <w:start w:val="1"/>
+      <w:numFmt w:val="bullet"/>
+      <w:lvlText w:val=""/>
+      <w:lvlJc w:val="left"/>
+      <w:pPr>
+        <w:ind w:left="2160" w:hanging="360"/>
+      </w:pPr>
+      <w:rPr>
+        <w:rFonts w:ascii="Wingdings" w:hAnsi="Wingdings" w:hint="default"/>
+      </w:rPr>
+    </w:lvl>
+    <w:lvl w:ilvl="3" w:tplc="040C0001" w:tentative="1">
+      <w:start w:val="1"/>
+      <w:numFmt w:val="bullet"/>
+      <w:lvlText w:val=""/>
+      <w:lvlJc w:val="left"/>
+      <w:pPr>
+        <w:ind w:left="2880" w:hanging="360"/>
+      </w:pPr>
+      <w:rPr>
+        <w:rFonts w:ascii="Symbol" w:hAnsi="Symbol" w:hint="default"/>
+      </w:rPr>
+    </w:lvl>
+    <w:lvl w:ilvl="4" w:tplc="040C0003" w:tentative="1">
+      <w:start w:val="1"/>
+      <w:numFmt w:val="bullet"/>
+      <w:lvlText w:val="o"/>
+      <w:lvlJc w:val="left"/>
+      <w:pPr>
+        <w:ind w:left="3600" w:hanging="360"/>
+      </w:pPr>
+      <w:rPr>
+        <w:rFonts w:ascii="Courier New" w:hAnsi="Courier New" w:cs="Courier New" w:hint="default"/>
+      </w:rPr>
+    </w:lvl>
+    <w:lvl w:ilvl="5" w:tplc="040C0005" w:tentative="1">
+      <w:start w:val="1"/>
+      <w:numFmt w:val="bullet"/>
+      <w:lvlText w:val=""/>
+      <w:lvlJc w:val="left"/>
+      <w:pPr>
+        <w:ind w:left="4320" w:hanging="360"/>
+      </w:pPr>
+      <w:rPr>
+        <w:rFonts w:ascii="Wingdings" w:hAnsi="Wingdings" w:hint="default"/>
+      </w:rPr>
+    </w:lvl>
+    <w:lvl w:ilvl="6" w:tplc="040C0001" w:tentative="1">
+      <w:start w:val="1"/>
+      <w:numFmt w:val="bullet"/>
+      <w:lvlText w:val=""/>
+      <w:lvlJc w:val="left"/>
+      <w:pPr>
+        <w:ind w:left="5040" w:hanging="360"/>
+      </w:pPr>
+      <w:rPr>
+        <w:rFonts w:ascii="Symbol" w:hAnsi="Symbol" w:hint="default"/>
+      </w:rPr>
+    </w:lvl>
+    <w:lvl w:ilvl="7" w:tplc="040C0003" w:tentative="1">
+      <w:start w:val="1"/>
+      <w:numFmt w:val="bullet"/>
+      <w:lvlText w:val="o"/>
+      <w:lvlJc w:val="left"/>
+      <w:pPr>
+        <w:ind w:left="5760" w:hanging="360"/>
+      </w:pPr>
+      <w:rPr>
+        <w:rFonts w:ascii="Courier New" w:hAnsi="Courier New" w:cs="Courier New" w:hint="default"/>
+      </w:rPr>
+    </w:lvl>
+    <w:lvl w:ilvl="8" w:tplc="040C0005" w:tentative="1">
+      <w:start w:val="1"/>
+      <w:numFmt w:val="bullet"/>
+      <w:lvlText w:val=""/>
+      <w:lvlJc w:val="left"/>
+      <w:pPr>
+        <w:ind w:left="6480" w:hanging="360"/>
+      </w:pPr>
+      <w:rPr>
+        <w:rFonts w:ascii="Wingdings" w:hAnsi="Wingdings" w:hint="default"/>
+      </w:rPr>
+    </w:lvl>
+  </w:abstractNum>
+  <w:abstractNum w:abstractNumId="7">
     <w:nsid w:val="703F6B2F"/>
     <w:multiLevelType w:val="multilevel"/>
     <w:tmpl w:val="5F48D6F2"/>
@@ -1971,20 +4168,145 @@
       </w:pPr>
     </w:lvl>
   </w:abstractNum>
+  <w:abstractNum w:abstractNumId="8">
+    <w:nsid w:val="7D4A5A26"/>
+    <w:multiLevelType w:val="hybridMultilevel"/>
+    <w:tmpl w:val="69484E68"/>
+    <w:lvl w:ilvl="0" w:tplc="040C0001">
+      <w:start w:val="1"/>
+      <w:numFmt w:val="bullet"/>
+      <w:lvlText w:val=""/>
+      <w:lvlJc w:val="left"/>
+      <w:pPr>
+        <w:ind w:left="720" w:hanging="360"/>
+      </w:pPr>
+      <w:rPr>
+        <w:rFonts w:ascii="Symbol" w:hAnsi="Symbol" w:hint="default"/>
+      </w:rPr>
+    </w:lvl>
+    <w:lvl w:ilvl="1" w:tplc="040C0003" w:tentative="1">
+      <w:start w:val="1"/>
+      <w:numFmt w:val="bullet"/>
+      <w:lvlText w:val="o"/>
+      <w:lvlJc w:val="left"/>
+      <w:pPr>
+        <w:ind w:left="1440" w:hanging="360"/>
+      </w:pPr>
+      <w:rPr>
+        <w:rFonts w:ascii="Courier New" w:hAnsi="Courier New" w:cs="Courier New" w:hint="default"/>
+      </w:rPr>
+    </w:lvl>
+    <w:lvl w:ilvl="2" w:tplc="040C0005" w:tentative="1">
+      <w:start w:val="1"/>
+      <w:numFmt w:val="bullet"/>
+      <w:lvlText w:val=""/>
+      <w:lvlJc w:val="left"/>
+      <w:pPr>
+        <w:ind w:left="2160" w:hanging="360"/>
+      </w:pPr>
+      <w:rPr>
+        <w:rFonts w:ascii="Wingdings" w:hAnsi="Wingdings" w:hint="default"/>
+      </w:rPr>
+    </w:lvl>
+    <w:lvl w:ilvl="3" w:tplc="040C0001" w:tentative="1">
+      <w:start w:val="1"/>
+      <w:numFmt w:val="bullet"/>
+      <w:lvlText w:val=""/>
+      <w:lvlJc w:val="left"/>
+      <w:pPr>
+        <w:ind w:left="2880" w:hanging="360"/>
+      </w:pPr>
+      <w:rPr>
+        <w:rFonts w:ascii="Symbol" w:hAnsi="Symbol" w:hint="default"/>
+      </w:rPr>
+    </w:lvl>
+    <w:lvl w:ilvl="4" w:tplc="040C0003" w:tentative="1">
+      <w:start w:val="1"/>
+      <w:numFmt w:val="bullet"/>
+      <w:lvlText w:val="o"/>
+      <w:lvlJc w:val="left"/>
+      <w:pPr>
+        <w:ind w:left="3600" w:hanging="360"/>
+      </w:pPr>
+      <w:rPr>
+        <w:rFonts w:ascii="Courier New" w:hAnsi="Courier New" w:cs="Courier New" w:hint="default"/>
+      </w:rPr>
+    </w:lvl>
+    <w:lvl w:ilvl="5" w:tplc="040C0005" w:tentative="1">
+      <w:start w:val="1"/>
+      <w:numFmt w:val="bullet"/>
+      <w:lvlText w:val=""/>
+      <w:lvlJc w:val="left"/>
+      <w:pPr>
+        <w:ind w:left="4320" w:hanging="360"/>
+      </w:pPr>
+      <w:rPr>
+        <w:rFonts w:ascii="Wingdings" w:hAnsi="Wingdings" w:hint="default"/>
+      </w:rPr>
+    </w:lvl>
+    <w:lvl w:ilvl="6" w:tplc="040C0001" w:tentative="1">
+      <w:start w:val="1"/>
+      <w:numFmt w:val="bullet"/>
+      <w:lvlText w:val=""/>
+      <w:lvlJc w:val="left"/>
+      <w:pPr>
+        <w:ind w:left="5040" w:hanging="360"/>
+      </w:pPr>
+      <w:rPr>
+        <w:rFonts w:ascii="Symbol" w:hAnsi="Symbol" w:hint="default"/>
+      </w:rPr>
+    </w:lvl>
+    <w:lvl w:ilvl="7" w:tplc="040C0003" w:tentative="1">
+      <w:start w:val="1"/>
+      <w:numFmt w:val="bullet"/>
+      <w:lvlText w:val="o"/>
+      <w:lvlJc w:val="left"/>
+      <w:pPr>
+        <w:ind w:left="5760" w:hanging="360"/>
+      </w:pPr>
+      <w:rPr>
+        <w:rFonts w:ascii="Courier New" w:hAnsi="Courier New" w:cs="Courier New" w:hint="default"/>
+      </w:rPr>
+    </w:lvl>
+    <w:lvl w:ilvl="8" w:tplc="040C0005" w:tentative="1">
+      <w:start w:val="1"/>
+      <w:numFmt w:val="bullet"/>
+      <w:lvlText w:val=""/>
+      <w:lvlJc w:val="left"/>
+      <w:pPr>
+        <w:ind w:left="6480" w:hanging="360"/>
+      </w:pPr>
+      <w:rPr>
+        <w:rFonts w:ascii="Wingdings" w:hAnsi="Wingdings" w:hint="default"/>
+      </w:rPr>
+    </w:lvl>
+  </w:abstractNum>
   <w:num w:numId="1">
+    <w:abstractNumId w:val="7"/>
+  </w:num>
+  <w:num w:numId="2">
+    <w:abstractNumId w:val="5"/>
+  </w:num>
+  <w:num w:numId="3">
+    <w:abstractNumId w:val="3"/>
+  </w:num>
+  <w:num w:numId="4">
     <w:abstractNumId w:val="4"/>
   </w:num>
-  <w:num w:numId="2">
-    <w:abstractNumId w:val="3"/>
-  </w:num>
-  <w:num w:numId="3">
+  <w:num w:numId="5">
     <w:abstractNumId w:val="1"/>
   </w:num>
-  <w:num w:numId="4">
+  <w:num w:numId="6">
+    <w:abstractNumId w:val="0"/>
+  </w:num>
+  <w:num w:numId="7">
     <w:abstractNumId w:val="2"/>
   </w:num>
-  <w:num w:numId="5">
-    <w:abstractNumId w:val="0"/>
+  <w:num w:numId="8">
+    <w:abstractNumId w:val="8"/>
+  </w:num>
+  <w:num w:numId="9">
+    <w:abstractNumId w:val="6"/>
   </w:num>
 </w:numbering>
 </file>
@@ -2159,6 +4481,29 @@
       <w:lang w:eastAsia="en-US"/>
     </w:rPr>
   </w:style>
+  <w:style w:type="paragraph" w:styleId="Heading1">
+    <w:name w:val="heading 1"/>
+    <w:basedOn w:val="Normal"/>
+    <w:next w:val="Normal"/>
+    <w:link w:val="Heading1Char"/>
+    <w:uiPriority w:val="9"/>
+    <w:qFormat/>
+    <w:rsid w:val="007B1B07"/>
+    <w:pPr>
+      <w:keepNext/>
+      <w:keepLines/>
+      <w:spacing w:before="480" w:after="0"/>
+      <w:outlineLvl w:val="0"/>
+    </w:pPr>
+    <w:rPr>
+      <w:rFonts w:asciiTheme="majorHAnsi" w:eastAsiaTheme="majorEastAsia" w:hAnsiTheme="majorHAnsi" w:cstheme="majorBidi"/>
+      <w:b/>
+      <w:bCs/>
+      <w:color w:val="365F91" w:themeColor="accent1" w:themeShade="BF"/>
+      <w:sz w:val="28"/>
+      <w:szCs w:val="28"/>
+    </w:rPr>
+  </w:style>
   <w:style w:type="character" w:default="1" w:styleId="DefaultParagraphFont">
     <w:name w:val="Default Paragraph Font"/>
     <w:uiPriority w:val="1"/>
@@ -2232,6 +4577,7 @@
   <w:style w:type="character" w:customStyle="1" w:styleId="FooterChar">
     <w:name w:val="Footer Char"/>
     <w:basedOn w:val="DefaultParagraphFont"/>
+    <w:uiPriority w:val="99"/>
     <w:rsid w:val="00524C5A"/>
   </w:style>
   <w:style w:type="character" w:customStyle="1" w:styleId="BalloonTextChar">
@@ -2374,6 +4720,181 @@
       <w:color w:val="4F81BD" w:themeColor="accent1"/>
       <w:sz w:val="18"/>
       <w:szCs w:val="18"/>
+    </w:rPr>
+  </w:style>
+  <w:style w:type="character" w:customStyle="1" w:styleId="Heading1Char">
+    <w:name w:val="Heading 1 Char"/>
+    <w:basedOn w:val="DefaultParagraphFont"/>
+    <w:link w:val="Heading1"/>
+    <w:uiPriority w:val="9"/>
+    <w:rsid w:val="007B1B07"/>
+    <w:rPr>
+      <w:rFonts w:asciiTheme="majorHAnsi" w:eastAsiaTheme="majorEastAsia" w:hAnsiTheme="majorHAnsi" w:cstheme="majorBidi"/>
+      <w:b/>
+      <w:bCs/>
+      <w:color w:val="365F91" w:themeColor="accent1" w:themeShade="BF"/>
+      <w:sz w:val="28"/>
+      <w:szCs w:val="28"/>
+      <w:lang w:eastAsia="en-US"/>
+    </w:rPr>
+  </w:style>
+  <w:style w:type="paragraph" w:styleId="TOCHeading">
+    <w:name w:val="TOC Heading"/>
+    <w:basedOn w:val="Heading1"/>
+    <w:next w:val="Normal"/>
+    <w:uiPriority w:val="39"/>
+    <w:semiHidden/>
+    <w:unhideWhenUsed/>
+    <w:qFormat/>
+    <w:rsid w:val="007B1B07"/>
+    <w:pPr>
+      <w:tabs>
+        <w:tab w:val="clear" w:pos="708"/>
+      </w:tabs>
+      <w:suppressAutoHyphens w:val="0"/>
+      <w:outlineLvl w:val="9"/>
+    </w:pPr>
+    <w:rPr>
+      <w:lang w:val="en-US"/>
+    </w:rPr>
+  </w:style>
+  <w:style w:type="paragraph" w:styleId="TOC2">
+    <w:name w:val="toc 2"/>
+    <w:basedOn w:val="Normal"/>
+    <w:next w:val="Normal"/>
+    <w:autoRedefine/>
+    <w:uiPriority w:val="39"/>
+    <w:unhideWhenUsed/>
+    <w:rsid w:val="007B1B07"/>
+    <w:pPr>
+      <w:tabs>
+        <w:tab w:val="clear" w:pos="708"/>
+      </w:tabs>
+      <w:spacing w:after="100"/>
+      <w:ind w:left="220"/>
+    </w:pPr>
+  </w:style>
+  <w:style w:type="character" w:styleId="Hyperlink">
+    <w:name w:val="Hyperlink"/>
+    <w:basedOn w:val="DefaultParagraphFont"/>
+    <w:uiPriority w:val="99"/>
+    <w:unhideWhenUsed/>
+    <w:rsid w:val="007B1B07"/>
+    <w:rPr>
+      <w:color w:val="0000FF" w:themeColor="hyperlink"/>
+      <w:u w:val="single"/>
+    </w:rPr>
+  </w:style>
+  <w:style w:type="paragraph" w:styleId="TOC1">
+    <w:name w:val="toc 1"/>
+    <w:basedOn w:val="Normal"/>
+    <w:next w:val="Normal"/>
+    <w:autoRedefine/>
+    <w:uiPriority w:val="39"/>
+    <w:unhideWhenUsed/>
+    <w:rsid w:val="00EC4E58"/>
+    <w:pPr>
+      <w:tabs>
+        <w:tab w:val="clear" w:pos="708"/>
+      </w:tabs>
+      <w:spacing w:after="100"/>
+    </w:pPr>
+  </w:style>
+  <w:style w:type="paragraph" w:styleId="Title">
+    <w:name w:val="Title"/>
+    <w:basedOn w:val="Normal"/>
+    <w:next w:val="Normal"/>
+    <w:link w:val="TitleChar"/>
+    <w:uiPriority w:val="10"/>
+    <w:qFormat/>
+    <w:rsid w:val="00527DCE"/>
+    <w:pPr>
+      <w:pBdr>
+        <w:bottom w:val="single" w:sz="8" w:space="4" w:color="4F81BD" w:themeColor="accent1"/>
+      </w:pBdr>
+      <w:spacing w:after="300" w:line="240" w:lineRule="auto"/>
+      <w:contextualSpacing/>
+    </w:pPr>
+    <w:rPr>
+      <w:rFonts w:asciiTheme="majorHAnsi" w:eastAsiaTheme="majorEastAsia" w:hAnsiTheme="majorHAnsi" w:cstheme="majorBidi"/>
+      <w:color w:val="17365D" w:themeColor="text2" w:themeShade="BF"/>
+      <w:spacing w:val="5"/>
+      <w:kern w:val="28"/>
+      <w:sz w:val="52"/>
+      <w:szCs w:val="52"/>
+    </w:rPr>
+  </w:style>
+  <w:style w:type="character" w:customStyle="1" w:styleId="TitleChar">
+    <w:name w:val="Title Char"/>
+    <w:basedOn w:val="DefaultParagraphFont"/>
+    <w:link w:val="Title"/>
+    <w:uiPriority w:val="10"/>
+    <w:rsid w:val="00527DCE"/>
+    <w:rPr>
+      <w:rFonts w:asciiTheme="majorHAnsi" w:eastAsiaTheme="majorEastAsia" w:hAnsiTheme="majorHAnsi" w:cstheme="majorBidi"/>
+      <w:color w:val="17365D" w:themeColor="text2" w:themeShade="BF"/>
+      <w:spacing w:val="5"/>
+      <w:kern w:val="28"/>
+      <w:sz w:val="52"/>
+      <w:szCs w:val="52"/>
+      <w:lang w:eastAsia="en-US"/>
+    </w:rPr>
+  </w:style>
+  <w:style w:type="paragraph" w:styleId="Header">
+    <w:name w:val="header"/>
+    <w:basedOn w:val="Normal"/>
+    <w:link w:val="HeaderChar1"/>
+    <w:uiPriority w:val="99"/>
+    <w:semiHidden/>
+    <w:unhideWhenUsed/>
+    <w:rsid w:val="00527DCE"/>
+    <w:pPr>
+      <w:tabs>
+        <w:tab w:val="clear" w:pos="708"/>
+        <w:tab w:val="center" w:pos="4536"/>
+        <w:tab w:val="right" w:pos="9072"/>
+      </w:tabs>
+      <w:spacing w:after="0" w:line="240" w:lineRule="auto"/>
+    </w:pPr>
+  </w:style>
+  <w:style w:type="character" w:customStyle="1" w:styleId="HeaderChar1">
+    <w:name w:val="Header Char1"/>
+    <w:basedOn w:val="DefaultParagraphFont"/>
+    <w:link w:val="Header"/>
+    <w:uiPriority w:val="99"/>
+    <w:semiHidden/>
+    <w:rsid w:val="00527DCE"/>
+    <w:rPr>
+      <w:rFonts w:ascii="Calibri" w:eastAsia="WenQuanYi Micro Hei" w:hAnsi="Calibri" w:cs="Calibri"/>
+      <w:lang w:eastAsia="en-US"/>
+    </w:rPr>
+  </w:style>
+  <w:style w:type="paragraph" w:styleId="Footer">
+    <w:name w:val="footer"/>
+    <w:basedOn w:val="Normal"/>
+    <w:link w:val="FooterChar1"/>
+    <w:uiPriority w:val="99"/>
+    <w:unhideWhenUsed/>
+    <w:rsid w:val="00527DCE"/>
+    <w:pPr>
+      <w:tabs>
+        <w:tab w:val="clear" w:pos="708"/>
+        <w:tab w:val="center" w:pos="4536"/>
+        <w:tab w:val="right" w:pos="9072"/>
+      </w:tabs>
+      <w:spacing w:after="0" w:line="240" w:lineRule="auto"/>
+    </w:pPr>
+  </w:style>
+  <w:style w:type="character" w:customStyle="1" w:styleId="FooterChar1">
+    <w:name w:val="Footer Char1"/>
+    <w:basedOn w:val="DefaultParagraphFont"/>
+    <w:link w:val="Footer"/>
+    <w:uiPriority w:val="99"/>
+    <w:semiHidden/>
+    <w:rsid w:val="00527DCE"/>
+    <w:rPr>
+      <w:rFonts w:ascii="Calibri" w:eastAsia="WenQuanYi Micro Hei" w:hAnsi="Calibri" w:cs="Calibri"/>
+      <w:lang w:eastAsia="en-US"/>
     </w:rPr>
   </w:style>
 </w:styles>
@@ -2667,7 +5188,7 @@
 </file>
 
 <file path=customXml/itemProps1.xml><?xml version="1.0" encoding="utf-8"?>
-<ds:datastoreItem xmlns:ds="http://schemas.openxmlformats.org/officeDocument/2006/customXml" ds:itemID="{232020D1-59E0-462B-8BF6-06E8D4319852}">
+<ds:datastoreItem xmlns:ds="http://schemas.openxmlformats.org/officeDocument/2006/customXml" ds:itemID="{C06E143A-E098-4A33-A5F9-83CF69BC999A}">
   <ds:schemaRefs>
     <ds:schemaRef ds:uri="http://schemas.openxmlformats.org/officeDocument/2006/bibliography"/>
   </ds:schemaRefs>

</xml_diff>